<commit_message>
feat: change letter radiation template
</commit_message>
<xml_diff>
--- a/packages/backend/src/_static/custom-docs/courrier_radiation.template.docx
+++ b/packages/backend/src/_static/custom-docs/courrier_radiation.template.docx
@@ -48,6 +48,11 @@
           <w:rFonts w:asciiTheme="minorHAnsi" w:hAnsiTheme="minorHAnsi" w:cstheme="minorHAnsi"/>
         </w:rPr>
       </w:r>
+      <w:r>
+        <w:rPr>
+          <w:rFonts w:asciiTheme="minorHAnsi" w:hAnsiTheme="minorHAnsi" w:cstheme="minorHAnsi"/>
+        </w:rPr>
+      </w:r>
     </w:p>
     <w:p>
       <w:pPr>
@@ -75,6 +80,11 @@
           <w:rFonts w:asciiTheme="minorHAnsi" w:hAnsiTheme="minorHAnsi" w:cstheme="minorHAnsi"/>
         </w:rPr>
       </w:r>
+      <w:r>
+        <w:rPr>
+          <w:rFonts w:asciiTheme="minorHAnsi" w:hAnsiTheme="minorHAnsi" w:cstheme="minorHAnsi"/>
+        </w:rPr>
+      </w:r>
     </w:p>
     <w:p>
       <w:pPr>
@@ -102,6 +112,11 @@
           <w:rFonts w:asciiTheme="minorHAnsi" w:hAnsiTheme="minorHAnsi" w:cstheme="minorHAnsi"/>
         </w:rPr>
       </w:r>
+      <w:r>
+        <w:rPr>
+          <w:rFonts w:asciiTheme="minorHAnsi" w:hAnsiTheme="minorHAnsi" w:cstheme="minorHAnsi"/>
+        </w:rPr>
+      </w:r>
     </w:p>
     <w:p>
       <w:pPr>
@@ -132,7 +147,7 @@
           <w:sz w:val="22"/>
           <w:szCs w:val="22"/>
         </w:rPr>
-        <w:t xml:space="preserve">, </w:t>
+        <w:t xml:space="preserve"> </w:t>
       </w:r>
       <w:r>
         <w:rPr>
@@ -149,6 +164,11 @@
           <w:rFonts w:asciiTheme="minorHAnsi" w:hAnsiTheme="minorHAnsi" w:cstheme="minorHAnsi"/>
         </w:rPr>
       </w:r>
+      <w:r>
+        <w:rPr>
+          <w:rFonts w:asciiTheme="minorHAnsi" w:hAnsiTheme="minorHAnsi" w:cstheme="minorHAnsi"/>
+        </w:rPr>
+      </w:r>
     </w:p>
     <w:p>
       <w:pPr>
@@ -175,6 +195,11 @@
           <w:rFonts w:asciiTheme="minorHAnsi" w:hAnsiTheme="minorHAnsi" w:cstheme="minorHAnsi"/>
         </w:rPr>
       </w:r>
+      <w:r>
+        <w:rPr>
+          <w:rFonts w:asciiTheme="minorHAnsi" w:hAnsiTheme="minorHAnsi" w:cstheme="minorHAnsi"/>
+        </w:rPr>
+      </w:r>
     </w:p>
     <w:p>
       <w:pPr>
@@ -195,9 +220,73 @@
           <w:sz w:val="22"/>
           <w:szCs w:val="22"/>
         </w:rPr>
-        <w:t xml:space="preserve">À {STRUCTURE_VILLE}, le {DATE_JOUR_LONG},</w:t>
-      </w:r>
-      <w:r>
+        <w:t xml:space="preserve">À {STRUCTURE_VILLE}, le {DATE_JOUR_LONG}</w:t>
+      </w:r>
+      <w:r>
+        <w:rPr>
+          <w:rFonts w:asciiTheme="minorHAnsi" w:hAnsiTheme="minorHAnsi" w:cstheme="minorHAnsi"/>
+        </w:rPr>
+      </w:r>
+      <w:r>
+        <w:rPr>
+          <w:rFonts w:asciiTheme="minorHAnsi" w:hAnsiTheme="minorHAnsi" w:cstheme="minorHAnsi"/>
+        </w:rPr>
+      </w:r>
+    </w:p>
+    <w:p>
+      <w:pPr>
+        <w:rPr>
+          <w:rFonts w:asciiTheme="minorHAnsi" w:hAnsiTheme="minorHAnsi" w:cstheme="minorHAnsi"/>
+          <w:sz w:val="22"/>
+          <w:szCs w:val="22"/>
+        </w:rPr>
+      </w:pPr>
+      <w:r>
+        <w:rPr>
+          <w:rFonts w:asciiTheme="minorHAnsi" w:hAnsiTheme="minorHAnsi" w:cstheme="minorHAnsi"/>
+          <w:sz w:val="22"/>
+          <w:szCs w:val="22"/>
+        </w:rPr>
+      </w:r>
+      <w:r>
+        <w:rPr>
+          <w:rFonts w:asciiTheme="minorHAnsi" w:hAnsiTheme="minorHAnsi" w:cstheme="minorHAnsi"/>
+        </w:rPr>
+      </w:r>
+      <w:r>
+        <w:rPr>
+          <w:rFonts w:asciiTheme="minorHAnsi" w:hAnsiTheme="minorHAnsi" w:cstheme="minorHAnsi"/>
+        </w:rPr>
+      </w:r>
+    </w:p>
+    <w:p>
+      <w:pPr>
+        <w:rPr>
+          <w:rFonts w:asciiTheme="minorHAnsi" w:hAnsiTheme="minorHAnsi" w:cstheme="minorHAnsi"/>
+          <w:sz w:val="22"/>
+          <w:szCs w:val="22"/>
+        </w:rPr>
+      </w:pPr>
+      <w:r>
+        <w:rPr>
+          <w:rFonts w:asciiTheme="minorHAnsi" w:hAnsiTheme="minorHAnsi" w:cstheme="minorHAnsi"/>
+          <w:sz w:val="22"/>
+          <w:szCs w:val="22"/>
+        </w:rPr>
+      </w:r>
+      <w:r>
+        <w:rPr>
+          <w:rFonts w:asciiTheme="minorHAnsi" w:hAnsiTheme="minorHAnsi" w:cstheme="minorHAnsi"/>
+        </w:rPr>
+      </w:r>
+      <w:r>
+        <w:rPr>
+          <w:rFonts w:asciiTheme="minorHAnsi" w:hAnsiTheme="minorHAnsi" w:cstheme="minorHAnsi"/>
+        </w:rPr>
+      </w:r>
+    </w:p>
+    <w:p>
+      <w:pPr>
         <w:rPr>
           <w:rFonts w:asciiTheme="minorHAnsi" w:hAnsiTheme="minorHAnsi" w:cstheme="minorHAnsi"/>
           <w:b/>
@@ -205,58 +294,8 @@
           <w:sz w:val="22"/>
           <w:szCs w:val="22"/>
         </w:rPr>
-        <w:t xml:space="preserve"> </w:t>
-      </w:r>
-      <w:r>
-        <w:rPr>
-          <w:rFonts w:asciiTheme="minorHAnsi" w:hAnsiTheme="minorHAnsi" w:cstheme="minorHAnsi"/>
-        </w:rPr>
-      </w:r>
-    </w:p>
-    <w:p>
-      <w:pPr>
-        <w:rPr>
-          <w:rFonts w:asciiTheme="minorHAnsi" w:hAnsiTheme="minorHAnsi" w:cstheme="minorHAnsi"/>
-          <w:sz w:val="22"/>
-          <w:szCs w:val="22"/>
-        </w:rPr>
       </w:pPr>
       <w:r>
-        <w:rPr>
-          <w:rFonts w:asciiTheme="minorHAnsi" w:hAnsiTheme="minorHAnsi" w:cstheme="minorHAnsi"/>
-          <w:sz w:val="22"/>
-          <w:szCs w:val="22"/>
-        </w:rPr>
-      </w:r>
-      <w:r>
-        <w:rPr>
-          <w:rFonts w:asciiTheme="minorHAnsi" w:hAnsiTheme="minorHAnsi" w:cstheme="minorHAnsi"/>
-        </w:rPr>
-      </w:r>
-    </w:p>
-    <w:p>
-      <w:pPr>
-        <w:rPr>
-          <w:rFonts w:asciiTheme="minorHAnsi" w:hAnsiTheme="minorHAnsi" w:cstheme="minorHAnsi"/>
-          <w:sz w:val="22"/>
-          <w:szCs w:val="22"/>
-        </w:rPr>
-      </w:pPr>
-      <w:r>
-        <w:rPr>
-          <w:rFonts w:asciiTheme="minorHAnsi" w:hAnsiTheme="minorHAnsi" w:cstheme="minorHAnsi"/>
-          <w:sz w:val="22"/>
-          <w:szCs w:val="22"/>
-        </w:rPr>
-      </w:r>
-      <w:r>
-        <w:rPr>
-          <w:rFonts w:asciiTheme="minorHAnsi" w:hAnsiTheme="minorHAnsi" w:cstheme="minorHAnsi"/>
-        </w:rPr>
-      </w:r>
-    </w:p>
-    <w:p>
-      <w:pPr>
         <w:rPr>
           <w:rFonts w:asciiTheme="minorHAnsi" w:hAnsiTheme="minorHAnsi" w:cstheme="minorHAnsi"/>
           <w:b/>
@@ -264,8 +303,21 @@
           <w:sz w:val="22"/>
           <w:szCs w:val="22"/>
         </w:rPr>
-      </w:pPr>
-      <w:r>
+        <w:t xml:space="preserve">Objet : Résiliation de l’élection de domicile</w:t>
+      </w:r>
+      <w:r>
+        <w:rPr>
+          <w:rFonts w:asciiTheme="minorHAnsi" w:hAnsiTheme="minorHAnsi" w:cstheme="minorHAnsi"/>
+        </w:rPr>
+      </w:r>
+      <w:r>
+        <w:rPr>
+          <w:rFonts w:asciiTheme="minorHAnsi" w:hAnsiTheme="minorHAnsi" w:cstheme="minorHAnsi"/>
+        </w:rPr>
+      </w:r>
+    </w:p>
+    <w:p>
+      <w:pPr>
         <w:rPr>
           <w:rFonts w:asciiTheme="minorHAnsi" w:hAnsiTheme="minorHAnsi" w:cstheme="minorHAnsi"/>
           <w:b/>
@@ -273,16 +325,8 @@
           <w:sz w:val="22"/>
           <w:szCs w:val="22"/>
         </w:rPr>
-        <w:t xml:space="preserve">Objet : Résiliation de l’élection de domicile</w:t>
-      </w:r>
-      <w:r>
-        <w:rPr>
-          <w:rFonts w:asciiTheme="minorHAnsi" w:hAnsiTheme="minorHAnsi" w:cstheme="minorHAnsi"/>
-        </w:rPr>
-      </w:r>
-    </w:p>
-    <w:p>
-      <w:pPr>
+      </w:pPr>
+      <w:r>
         <w:rPr>
           <w:rFonts w:asciiTheme="minorHAnsi" w:hAnsiTheme="minorHAnsi" w:cstheme="minorHAnsi"/>
           <w:b/>
@@ -290,8 +334,20 @@
           <w:sz w:val="22"/>
           <w:szCs w:val="22"/>
         </w:rPr>
-      </w:pPr>
-      <w:r>
+      </w:r>
+      <w:r>
+        <w:rPr>
+          <w:rFonts w:asciiTheme="minorHAnsi" w:hAnsiTheme="minorHAnsi" w:cstheme="minorHAnsi"/>
+        </w:rPr>
+      </w:r>
+      <w:r>
+        <w:rPr>
+          <w:rFonts w:asciiTheme="minorHAnsi" w:hAnsiTheme="minorHAnsi" w:cstheme="minorHAnsi"/>
+        </w:rPr>
+      </w:r>
+    </w:p>
+    <w:p>
+      <w:pPr>
         <w:rPr>
           <w:rFonts w:asciiTheme="minorHAnsi" w:hAnsiTheme="minorHAnsi" w:cstheme="minorHAnsi"/>
           <w:b/>
@@ -299,6 +355,30 @@
           <w:sz w:val="22"/>
           <w:szCs w:val="22"/>
         </w:rPr>
+      </w:pPr>
+      <w:r>
+        <w:rPr>
+          <w:rFonts w:asciiTheme="minorHAnsi" w:hAnsiTheme="minorHAnsi" w:cstheme="minorHAnsi"/>
+          <w:b/>
+          <w:sz w:val="22"/>
+          <w:szCs w:val="22"/>
+        </w:rPr>
+        <w:t xml:space="preserve">{USAGER_CIVILITE}</w:t>
+      </w:r>
+      <w:r>
+        <w:rPr>
+          <w:rFonts w:asciiTheme="minorHAnsi" w:hAnsiTheme="minorHAnsi" w:cstheme="minorHAnsi"/>
+          <w:color w:val="212529"/>
+          <w:sz w:val="22"/>
+          <w:szCs w:val="22"/>
+          <w:shd w:val="clear" w:fill="FFFFFF" w:color="auto"/>
+        </w:rPr>
+        <w:t xml:space="preserve">,</w:t>
+      </w:r>
+      <w:r>
+        <w:rPr>
+          <w:rFonts w:asciiTheme="minorHAnsi" w:hAnsiTheme="minorHAnsi" w:cstheme="minorHAnsi"/>
+        </w:rPr>
       </w:r>
       <w:r>
         <w:rPr>
@@ -319,38 +399,25 @@
       <w:r>
         <w:rPr>
           <w:rFonts w:asciiTheme="minorHAnsi" w:hAnsiTheme="minorHAnsi" w:cstheme="minorHAnsi"/>
-          <w:sz w:val="22"/>
-          <w:szCs w:val="22"/>
-        </w:rPr>
-        <w:t xml:space="preserve">{USAGER_CIVILITE}</w:t>
-      </w:r>
-      <w:r>
-        <w:rPr>
-          <w:rFonts w:asciiTheme="minorHAnsi" w:hAnsiTheme="minorHAnsi" w:cstheme="minorHAnsi"/>
-          <w:color w:val="212529"/>
-          <w:sz w:val="22"/>
-          <w:szCs w:val="22"/>
-          <w:shd w:val="clear" w:fill="FFFFFF" w:color="auto"/>
-        </w:rPr>
-        <w:t xml:space="preserve">,</w:t>
-      </w:r>
-      <w:r>
-        <w:rPr>
-          <w:rFonts w:asciiTheme="minorHAnsi" w:hAnsiTheme="minorHAnsi" w:cstheme="minorHAnsi"/>
-        </w:rPr>
-      </w:r>
-    </w:p>
-    <w:p>
-      <w:pPr>
-        <w:rPr>
-          <w:rFonts w:asciiTheme="minorHAnsi" w:hAnsiTheme="minorHAnsi" w:cstheme="minorHAnsi"/>
           <w:b/>
           <w:bCs/>
           <w:sz w:val="22"/>
           <w:szCs w:val="22"/>
         </w:rPr>
-      </w:pPr>
-      <w:r>
+      </w:r>
+      <w:r>
+        <w:rPr>
+          <w:rFonts w:asciiTheme="minorHAnsi" w:hAnsiTheme="minorHAnsi" w:cstheme="minorHAnsi"/>
+        </w:rPr>
+      </w:r>
+      <w:r>
+        <w:rPr>
+          <w:rFonts w:asciiTheme="minorHAnsi" w:hAnsiTheme="minorHAnsi" w:cstheme="minorHAnsi"/>
+        </w:rPr>
+      </w:r>
+    </w:p>
+    <w:p>
+      <w:pPr>
         <w:rPr>
           <w:rFonts w:asciiTheme="minorHAnsi" w:hAnsiTheme="minorHAnsi" w:cstheme="minorHAnsi"/>
           <w:b/>
@@ -358,6 +425,93 @@
           <w:sz w:val="22"/>
           <w:szCs w:val="22"/>
         </w:rPr>
+      </w:pPr>
+      <w:r>
+        <w:rPr>
+          <w:rFonts w:asciiTheme="minorHAnsi" w:hAnsiTheme="minorHAnsi" w:cstheme="minorHAnsi"/>
+          <w:color w:val="212529"/>
+          <w:sz w:val="22"/>
+          <w:szCs w:val="22"/>
+        </w:rPr>
+        <w:t xml:space="preserve">Conformément aux dispositions des articles L. 264-1 et suivants et D.264-1 et suivants du code de l’action sociale et des familles relatifs à la domiciliation des personnes sans domicile stable, une élection de domicile </w:t>
+      </w:r>
+      <w:r>
+        <w:rPr>
+          <w:rFonts w:asciiTheme="minorHAnsi" w:hAnsiTheme="minorHAnsi" w:cstheme="minorHAnsi"/>
+          <w:color w:val="212529"/>
+          <w:sz w:val="22"/>
+          <w:szCs w:val="22"/>
+        </w:rPr>
+        <w:t xml:space="preserve">vous a été accordée par la structure </w:t>
+      </w:r>
+      <w:r>
+        <w:rPr>
+          <w:rFonts w:asciiTheme="minorHAnsi" w:hAnsiTheme="minorHAnsi" w:cstheme="minorHAnsi"/>
+          <w:sz w:val="22"/>
+          <w:szCs w:val="22"/>
+        </w:rPr>
+        <w:t xml:space="preserve">{STRUCTURE_NOM}, située à l’adresse {STRUCTURE_ADRESSE}</w:t>
+      </w:r>
+      <w:r>
+        <w:rPr>
+          <w:rFonts w:asciiTheme="minorHAnsi" w:hAnsiTheme="minorHAnsi" w:cstheme="minorHAnsi"/>
+          <w:sz w:val="22"/>
+          <w:szCs w:val="22"/>
+        </w:rPr>
+        <w:t xml:space="preserve"> {</w:t>
+      </w:r>
+      <w:r>
+        <w:rPr>
+          <w:rFonts w:asciiTheme="minorHAnsi" w:hAnsiTheme="minorHAnsi" w:cstheme="minorHAnsi"/>
+          <w:sz w:val="22"/>
+          <w:szCs w:val="22"/>
+        </w:rPr>
+        <w:t xml:space="preserve">STRUCTURE_CODE_POSTAL}</w:t>
+      </w:r>
+      <w:r>
+        <w:rPr>
+          <w:rFonts w:asciiTheme="minorHAnsi" w:hAnsiTheme="minorHAnsi" w:cstheme="minorHAnsi"/>
+          <w:sz w:val="22"/>
+          <w:szCs w:val="22"/>
+        </w:rPr>
+        <w:t xml:space="preserve"> </w:t>
+      </w:r>
+      <w:r>
+        <w:rPr>
+          <w:rFonts w:asciiTheme="minorHAnsi" w:hAnsiTheme="minorHAnsi" w:cstheme="minorHAnsi"/>
+          <w:sz w:val="22"/>
+          <w:szCs w:val="22"/>
+        </w:rPr>
+        <w:t xml:space="preserve">{STRUCTURE_VILLE} pour une durée d’un an à compter du {DATE_DEBUT_DO</w:t>
+      </w:r>
+      <w:r>
+        <w:rPr>
+          <w:rFonts w:asciiTheme="minorHAnsi" w:hAnsiTheme="minorHAnsi" w:cstheme="minorHAnsi"/>
+          <w:sz w:val="22"/>
+          <w:szCs w:val="22"/>
+        </w:rPr>
+        <w:t xml:space="preserve">M</w:t>
+      </w:r>
+      <w:r>
+        <w:rPr>
+          <w:rFonts w:asciiTheme="minorHAnsi" w:hAnsiTheme="minorHAnsi" w:cstheme="minorHAnsi"/>
+          <w:sz w:val="22"/>
+          <w:szCs w:val="22"/>
+        </w:rPr>
+        <w:t xml:space="preserve">}</w:t>
+      </w:r>
+      <w:r>
+        <w:rPr>
+          <w:rFonts w:asciiTheme="minorHAnsi" w:hAnsiTheme="minorHAnsi" w:cstheme="minorHAnsi"/>
+          <w:sz w:val="22"/>
+          <w:szCs w:val="22"/>
+        </w:rPr>
+        <w:t xml:space="preserve">.</w:t>
+      </w:r>
+      <w:r>
+        <w:rPr>
+          <w:rFonts w:asciiTheme="minorHAnsi" w:hAnsiTheme="minorHAnsi" w:cstheme="minorHAnsi"/>
+        </w:rPr>
       </w:r>
       <w:r>
         <w:rPr>
@@ -367,6 +521,7 @@
     </w:p>
     <w:p>
       <w:pPr>
+        <w:jc w:val="both"/>
         <w:rPr>
           <w:rFonts w:asciiTheme="minorHAnsi" w:hAnsiTheme="minorHAnsi" w:cstheme="minorHAnsi"/>
           <w:b/>
@@ -378,131 +533,15 @@
       <w:r>
         <w:rPr>
           <w:rFonts w:asciiTheme="minorHAnsi" w:hAnsiTheme="minorHAnsi" w:cstheme="minorHAnsi"/>
-          <w:color w:val="212529"/>
-          <w:sz w:val="22"/>
-          <w:szCs w:val="22"/>
-        </w:rPr>
-        <w:t xml:space="preserve">Conformément aux dispositions des articles L. 264-1 et suivants et D.264-1 et suivants du code de l’action sociale et des familles relatifs à la domiciliation des personnes sans domicile stable, une élection de domicile </w:t>
-      </w:r>
-      <w:r>
-        <w:rPr>
-          <w:rFonts w:asciiTheme="minorHAnsi" w:hAnsiTheme="minorHAnsi" w:cstheme="minorHAnsi"/>
-          <w:color w:val="212529"/>
-          <w:sz w:val="22"/>
-          <w:szCs w:val="22"/>
-        </w:rPr>
-        <w:t xml:space="preserve">vous a été accordée par la structure </w:t>
-      </w:r>
-      <w:r>
-        <w:rPr>
-          <w:rFonts w:asciiTheme="minorHAnsi" w:hAnsiTheme="minorHAnsi" w:cstheme="minorHAnsi"/>
-          <w:sz w:val="22"/>
-          <w:szCs w:val="22"/>
-        </w:rPr>
-        <w:t xml:space="preserve">{STRUCTURE_NOM}, située à l’adresse {STRUCTURE_ADRESSE}</w:t>
-      </w:r>
-      <w:r>
-        <w:rPr>
-          <w:rFonts w:asciiTheme="minorHAnsi" w:hAnsiTheme="minorHAnsi" w:cstheme="minorHAnsi"/>
-          <w:sz w:val="22"/>
-          <w:szCs w:val="22"/>
-        </w:rPr>
-        <w:t xml:space="preserve"> {</w:t>
-      </w:r>
-      <w:r>
-        <w:rPr>
-          <w:rFonts w:asciiTheme="minorHAnsi" w:hAnsiTheme="minorHAnsi" w:cstheme="minorHAnsi"/>
-          <w:sz w:val="22"/>
-          <w:szCs w:val="22"/>
-        </w:rPr>
-        <w:t xml:space="preserve">STRUCTURE_CODE_POSTAL}</w:t>
-      </w:r>
-      <w:r>
-        <w:rPr>
-          <w:rFonts w:asciiTheme="minorHAnsi" w:hAnsiTheme="minorHAnsi" w:cstheme="minorHAnsi"/>
-          <w:sz w:val="22"/>
-          <w:szCs w:val="22"/>
-        </w:rPr>
-        <w:t xml:space="preserve">, </w:t>
-      </w:r>
-      <w:r>
-        <w:rPr>
-          <w:rFonts w:asciiTheme="minorHAnsi" w:hAnsiTheme="minorHAnsi" w:cstheme="minorHAnsi"/>
-          <w:sz w:val="22"/>
-          <w:szCs w:val="22"/>
-        </w:rPr>
-        <w:t xml:space="preserve">{STRUCTURE_VILLE} pour une durée d’un an à compter du {DATE_DEBUT_DO</w:t>
-      </w:r>
-      <w:r>
-        <w:rPr>
-          <w:rFonts w:asciiTheme="minorHAnsi" w:hAnsiTheme="minorHAnsi" w:cstheme="minorHAnsi"/>
-          <w:sz w:val="22"/>
-          <w:szCs w:val="22"/>
-        </w:rPr>
-        <w:t xml:space="preserve">M</w:t>
-      </w:r>
-      <w:r>
-        <w:rPr>
-          <w:rFonts w:asciiTheme="minorHAnsi" w:hAnsiTheme="minorHAnsi" w:cstheme="minorHAnsi"/>
-          <w:sz w:val="22"/>
-          <w:szCs w:val="22"/>
-        </w:rPr>
-        <w:t xml:space="preserve">}</w:t>
-      </w:r>
-      <w:r>
-        <w:rPr>
-          <w:rFonts w:asciiTheme="minorHAnsi" w:hAnsiTheme="minorHAnsi" w:cstheme="minorHAnsi"/>
-          <w:sz w:val="22"/>
-          <w:szCs w:val="22"/>
-        </w:rPr>
-        <w:t xml:space="preserve">.</w:t>
-      </w:r>
-      <w:r>
-        <w:rPr>
-          <w:rFonts w:asciiTheme="minorHAnsi" w:hAnsiTheme="minorHAnsi" w:cstheme="minorHAnsi"/>
-        </w:rPr>
-      </w:r>
-    </w:p>
-    <w:p>
-      <w:pPr>
-        <w:jc w:val="both"/>
-        <w:rPr>
-          <w:rFonts w:asciiTheme="minorHAnsi" w:hAnsiTheme="minorHAnsi" w:cstheme="minorHAnsi"/>
-          <w:sz w:val="22"/>
-          <w:szCs w:val="22"/>
-        </w:rPr>
-      </w:pPr>
-      <w:r>
-        <w:rPr>
-          <w:rFonts w:asciiTheme="minorHAnsi" w:hAnsiTheme="minorHAnsi" w:cstheme="minorHAnsi"/>
-          <w:sz w:val="22"/>
-          <w:szCs w:val="22"/>
-        </w:rPr>
-      </w:r>
-      <w:r>
-        <w:rPr>
-          <w:rFonts w:asciiTheme="minorHAnsi" w:hAnsiTheme="minorHAnsi" w:cstheme="minorHAnsi"/>
-        </w:rPr>
-      </w:r>
-    </w:p>
-    <w:p>
-      <w:pPr>
-        <w:jc w:val="both"/>
-        <w:rPr>
-          <w:rFonts w:asciiTheme="minorHAnsi" w:hAnsiTheme="minorHAnsi" w:cstheme="minorHAnsi"/>
           <w:b/>
           <w:bCs/>
           <w:sz w:val="22"/>
           <w:szCs w:val="22"/>
         </w:rPr>
-      </w:pPr>
-      <w:r>
-        <w:rPr>
-          <w:rFonts w:asciiTheme="minorHAnsi" w:hAnsiTheme="minorHAnsi" w:cstheme="minorHAnsi"/>
-          <w:b/>
-          <w:bCs/>
-          <w:sz w:val="22"/>
-          <w:szCs w:val="22"/>
+      </w:r>
+      <w:r>
+        <w:rPr>
+          <w:rFonts w:asciiTheme="minorHAnsi" w:hAnsiTheme="minorHAnsi" w:cstheme="minorHAnsi"/>
         </w:rPr>
       </w:r>
       <w:r>
@@ -563,6 +602,11 @@
           <w:rFonts w:asciiTheme="minorHAnsi" w:hAnsiTheme="minorHAnsi" w:cstheme="minorHAnsi"/>
         </w:rPr>
       </w:r>
+      <w:r>
+        <w:rPr>
+          <w:rFonts w:asciiTheme="minorHAnsi" w:hAnsiTheme="minorHAnsi" w:cstheme="minorHAnsi"/>
+        </w:rPr>
+      </w:r>
     </w:p>
     <w:p>
       <w:pPr>
@@ -585,10 +629,15 @@
           <w:rFonts w:asciiTheme="minorHAnsi" w:hAnsiTheme="minorHAnsi" w:cstheme="minorHAnsi"/>
         </w:rPr>
       </w:r>
+      <w:r>
+        <w:rPr>
+          <w:rFonts w:asciiTheme="minorHAnsi" w:hAnsiTheme="minorHAnsi" w:cstheme="minorHAnsi"/>
+        </w:rPr>
+      </w:r>
     </w:p>
     <w:p>
       <w:pPr>
-        <w:pStyle w:val="611"/>
+        <w:pStyle w:val="822"/>
         <w:jc w:val="center"/>
         <w:spacing w:before="0" w:beforeAutospacing="0"/>
         <w:shd w:val="clear" w:fill="FFFFFF" w:color="auto"/>
@@ -611,6 +660,11 @@
           <w:szCs w:val="22"/>
         </w:rPr>
         <w:t xml:space="preserve">{MOTIF_RADIATION}</w:t>
+      </w:r>
+      <w:r>
+        <w:rPr>
+          <w:rFonts w:asciiTheme="minorHAnsi" w:hAnsiTheme="minorHAnsi" w:cstheme="minorHAnsi"/>
+        </w:rPr>
       </w:r>
       <w:r>
         <w:rPr>
@@ -668,6 +722,11 @@
           <w:rFonts w:asciiTheme="minorHAnsi" w:hAnsiTheme="minorHAnsi" w:cstheme="minorHAnsi"/>
         </w:rPr>
       </w:r>
+      <w:r>
+        <w:rPr>
+          <w:rFonts w:asciiTheme="minorHAnsi" w:hAnsiTheme="minorHAnsi" w:cstheme="minorHAnsi"/>
+        </w:rPr>
+      </w:r>
     </w:p>
     <w:p>
       <w:pPr>
@@ -693,6 +752,11 @@
           <w:rFonts w:asciiTheme="minorHAnsi" w:hAnsiTheme="minorHAnsi" w:cstheme="minorHAnsi"/>
         </w:rPr>
       </w:r>
+      <w:r>
+        <w:rPr>
+          <w:rFonts w:asciiTheme="minorHAnsi" w:hAnsiTheme="minorHAnsi" w:cstheme="minorHAnsi"/>
+        </w:rPr>
+      </w:r>
     </w:p>
     <w:p>
       <w:pPr>
@@ -735,6 +799,11 @@
           <w:rFonts w:asciiTheme="minorHAnsi" w:hAnsiTheme="minorHAnsi" w:cstheme="minorHAnsi"/>
         </w:rPr>
       </w:r>
+      <w:r>
+        <w:rPr>
+          <w:rFonts w:asciiTheme="minorHAnsi" w:hAnsiTheme="minorHAnsi" w:cstheme="minorHAnsi"/>
+        </w:rPr>
+      </w:r>
     </w:p>
     <w:p>
       <w:pPr>
@@ -758,6 +827,11 @@
           <w:rFonts w:asciiTheme="minorHAnsi" w:hAnsiTheme="minorHAnsi" w:cstheme="minorHAnsi"/>
         </w:rPr>
       </w:r>
+      <w:r>
+        <w:rPr>
+          <w:rFonts w:asciiTheme="minorHAnsi" w:hAnsiTheme="minorHAnsi" w:cstheme="minorHAnsi"/>
+        </w:rPr>
+      </w:r>
     </w:p>
     <w:p>
       <w:pPr>
@@ -778,7 +852,31 @@
           <w:sz w:val="22"/>
           <w:szCs w:val="22"/>
         </w:rPr>
-        <w:t xml:space="preserve">{RESPONSABLE_NOM} {RESPONSABLE_PRENOM}</w:t>
+      </w:r>
+      <w:r>
+        <w:rPr>
+          <w:rFonts w:asciiTheme="minorHAnsi" w:hAnsiTheme="minorHAnsi" w:cstheme="minorHAnsi"/>
+          <w:b/>
+          <w:bCs/>
+          <w:sz w:val="22"/>
+          <w:szCs w:val="22"/>
+        </w:rPr>
+        <w:t xml:space="preserve">{RESPONSABLE_PRENOM} </w:t>
+      </w:r>
+      <w:r>
+        <w:rPr>
+          <w:rFonts w:asciiTheme="minorHAnsi" w:hAnsiTheme="minorHAnsi" w:cstheme="minorHAnsi"/>
+          <w:b/>
+          <w:bCs/>
+          <w:sz w:val="22"/>
+          <w:szCs w:val="22"/>
+        </w:rPr>
+        <w:t xml:space="preserve">{RESPONSABLE_NOM}</w:t>
+      </w:r>
+      <w:r>
+        <w:rPr>
+          <w:rFonts w:asciiTheme="minorHAnsi" w:hAnsiTheme="minorHAnsi" w:cstheme="minorHAnsi"/>
+        </w:rPr>
       </w:r>
       <w:r>
         <w:rPr>
@@ -812,6 +910,11 @@
           <w:rFonts w:asciiTheme="minorHAnsi" w:hAnsiTheme="minorHAnsi" w:cstheme="minorHAnsi"/>
         </w:rPr>
       </w:r>
+      <w:r>
+        <w:rPr>
+          <w:rFonts w:asciiTheme="minorHAnsi" w:hAnsiTheme="minorHAnsi" w:cstheme="minorHAnsi"/>
+        </w:rPr>
+      </w:r>
     </w:p>
     <w:p>
       <w:pPr>
@@ -839,6 +942,11 @@
           <w:rFonts w:asciiTheme="minorHAnsi" w:hAnsiTheme="minorHAnsi" w:cstheme="minorHAnsi"/>
         </w:rPr>
       </w:r>
+      <w:r>
+        <w:rPr>
+          <w:rFonts w:asciiTheme="minorHAnsi" w:hAnsiTheme="minorHAnsi" w:cstheme="minorHAnsi"/>
+        </w:rPr>
+      </w:r>
     </w:p>
     <w:p>
       <w:pPr>
@@ -886,6 +994,11 @@
           <w:rFonts w:asciiTheme="minorHAnsi" w:hAnsiTheme="minorHAnsi" w:cstheme="minorHAnsi"/>
         </w:rPr>
       </w:r>
+      <w:r>
+        <w:rPr>
+          <w:rFonts w:asciiTheme="minorHAnsi" w:hAnsiTheme="minorHAnsi" w:cstheme="minorHAnsi"/>
+        </w:rPr>
+      </w:r>
     </w:p>
     <w:p>
       <w:pPr>
@@ -936,7 +1049,7 @@
           <w:sz w:val="22"/>
           <w:szCs w:val="22"/>
         </w:rPr>
-        <w:t xml:space="preserve">, </w:t>
+        <w:t xml:space="preserve"> </w:t>
       </w:r>
       <w:r>
         <w:rPr>
@@ -967,6 +1080,11 @@
           <w:szCs w:val="22"/>
         </w:rPr>
         <w:t xml:space="preserve">VILLE}</w:t>
+      </w:r>
+      <w:r>
+        <w:rPr>
+          <w:rFonts w:asciiTheme="minorHAnsi" w:hAnsiTheme="minorHAnsi" w:cstheme="minorHAnsi"/>
+        </w:rPr>
       </w:r>
       <w:r>
         <w:rPr>
@@ -990,6 +1108,11 @@
           <w:rFonts w:asciiTheme="minorHAnsi" w:hAnsiTheme="minorHAnsi" w:cstheme="minorHAnsi"/>
           <w:sz w:val="22"/>
           <w:szCs w:val="22"/>
+        </w:rPr>
+      </w:r>
+      <w:r>
+        <w:rPr>
+          <w:rFonts w:asciiTheme="minorHAnsi" w:hAnsiTheme="minorHAnsi" w:cstheme="minorHAnsi"/>
         </w:rPr>
       </w:r>
       <w:r>
@@ -1024,7 +1147,12 @@
           <w:sz w:val="22"/>
           <w:szCs w:val="22"/>
         </w:rPr>
-        <w:t xml:space="preserve">1-5 du Code de Justice Administrative, vous pouvez contester la présente décision par la voie d’un recours contentieux devant le tribunal administratif référent dans un délai de deux mois, à partir de sa notification ou du rejet de votre recours gracieux. </w:t>
+        <w:t xml:space="preserve">1-5 du Code de Justice Administrative, vous pouvez contester la présente décision par la voie d’un recours contentieux devant le tribunal administratif référent dans un délai de deux mois, à partir de sa notification ou du rejet de votre recours gracieux.</w:t>
+      </w:r>
+      <w:r>
+        <w:rPr>
+          <w:rFonts w:asciiTheme="minorHAnsi" w:hAnsiTheme="minorHAnsi" w:cstheme="minorHAnsi"/>
+        </w:rPr>
       </w:r>
       <w:r>
         <w:rPr>
@@ -1056,6 +1184,11 @@
           <w:rFonts w:asciiTheme="minorHAnsi" w:hAnsiTheme="minorHAnsi" w:cstheme="minorHAnsi"/>
         </w:rPr>
       </w:r>
+      <w:r>
+        <w:rPr>
+          <w:rFonts w:asciiTheme="minorHAnsi" w:hAnsiTheme="minorHAnsi" w:cstheme="minorHAnsi"/>
+        </w:rPr>
+      </w:r>
     </w:p>
     <w:p>
       <w:pPr>
@@ -1079,6 +1212,7 @@
       <w:r>
         <w:rPr>
           <w:rFonts w:asciiTheme="minorHAnsi" w:hAnsiTheme="minorHAnsi" w:cstheme="minorHAnsi"/>
+          <w:b/>
           <w:sz w:val="22"/>
           <w:szCs w:val="22"/>
         </w:rPr>
@@ -1099,6 +1233,11 @@
           <w:szCs w:val="22"/>
         </w:rPr>
         <w:t xml:space="preserve">.</w:t>
+      </w:r>
+      <w:r>
+        <w:rPr>
+          <w:rFonts w:asciiTheme="minorHAnsi" w:hAnsiTheme="minorHAnsi" w:cstheme="minorHAnsi"/>
+        </w:rPr>
       </w:r>
       <w:r>
         <w:rPr>
@@ -1129,6 +1268,11 @@
           <w:rFonts w:asciiTheme="minorHAnsi" w:hAnsiTheme="minorHAnsi" w:cstheme="minorHAnsi"/>
         </w:rPr>
       </w:r>
+      <w:r>
+        <w:rPr>
+          <w:rFonts w:asciiTheme="minorHAnsi" w:hAnsiTheme="minorHAnsi" w:cstheme="minorHAnsi"/>
+        </w:rPr>
+      </w:r>
     </w:p>
     <w:p>
       <w:pPr>
@@ -1177,26 +1321,6 @@
         <w:rPr>
           <w:rFonts w:asciiTheme="minorHAnsi" w:hAnsiTheme="minorHAnsi" w:cstheme="minorHAnsi"/>
         </w:rPr>
-      </w:r>
-    </w:p>
-    <w:p>
-      <w:pPr>
-        <w:jc w:val="right"/>
-        <w:spacing w:after="100" w:afterAutospacing="1"/>
-        <w:shd w:val="clear" w:fill="FFFFFF" w:color="auto"/>
-        <w:rPr>
-          <w:rFonts w:asciiTheme="minorHAnsi" w:hAnsiTheme="minorHAnsi" w:cstheme="minorHAnsi"/>
-          <w:sz w:val="22"/>
-          <w:szCs w:val="22"/>
-        </w:rPr>
-      </w:pPr>
-      <w:r>
-        <w:rPr>
-          <w:rFonts w:asciiTheme="minorHAnsi" w:hAnsiTheme="minorHAnsi" w:cstheme="minorHAnsi"/>
-          <w:sz w:val="22"/>
-          <w:szCs w:val="22"/>
-        </w:rPr>
-        <w:t xml:space="preserve">Fait à {STRUCTURE_VILLE}, le {DATE_JOUR_LONG}</w:t>
       </w:r>
       <w:r>
         <w:rPr>
@@ -1224,7 +1348,6 @@
       <w:pPr>
         <w:spacing w:lineRule="auto" w:line="240" w:after="0"/>
       </w:pPr>
-      <w:r/>
       <w:r>
         <w:separator/>
       </w:r>
@@ -1236,7 +1359,6 @@
       <w:pPr>
         <w:spacing w:lineRule="auto" w:line="240" w:after="0"/>
       </w:pPr>
-      <w:r/>
       <w:r>
         <w:continuationSeparator/>
       </w:r>
@@ -1253,7 +1375,6 @@
       <w:pPr>
         <w:spacing w:lineRule="auto" w:line="240" w:after="0"/>
       </w:pPr>
-      <w:r/>
       <w:r>
         <w:separator/>
       </w:r>
@@ -1265,7 +1386,6 @@
       <w:pPr>
         <w:spacing w:lineRule="auto" w:line="240" w:after="0"/>
       </w:pPr>
-      <w:r/>
       <w:r>
         <w:continuationSeparator/>
       </w:r>
@@ -1734,10 +1854,10 @@
     <w:lsdException w:name="Bibliography" w:uiPriority="37"/>
     <w:lsdException w:name="TOC Heading" w:uiPriority="39" w:qFormat="1"/>
   </w:latentStyles>
-  <w:style w:type="character" w:styleId="12">
+  <w:style w:type="character" w:styleId="638">
     <w:name w:val="Heading 1 Char"/>
-    <w:basedOn w:val="604"/>
-    <w:link w:val="603"/>
+    <w:basedOn w:val="815"/>
+    <w:link w:val="814"/>
     <w:uiPriority w:val="9"/>
     <w:rPr>
       <w:rFonts w:ascii="Arial" w:hAnsi="Arial" w:cs="Arial" w:eastAsia="Arial"/>
@@ -1745,11 +1865,11 @@
       <w:szCs w:val="40"/>
     </w:rPr>
   </w:style>
-  <w:style w:type="paragraph" w:styleId="13">
+  <w:style w:type="paragraph" w:styleId="639">
     <w:name w:val="Heading 2"/>
-    <w:basedOn w:val="602"/>
-    <w:next w:val="602"/>
-    <w:link w:val="14"/>
+    <w:basedOn w:val="813"/>
+    <w:next w:val="813"/>
+    <w:link w:val="640"/>
     <w:qFormat/>
     <w:uiPriority w:val="9"/>
     <w:unhideWhenUsed/>
@@ -1764,21 +1884,21 @@
       <w:outlineLvl w:val="1"/>
     </w:pPr>
   </w:style>
-  <w:style w:type="character" w:styleId="14">
+  <w:style w:type="character" w:styleId="640">
     <w:name w:val="Heading 2 Char"/>
-    <w:basedOn w:val="604"/>
-    <w:link w:val="13"/>
+    <w:basedOn w:val="815"/>
+    <w:link w:val="639"/>
     <w:uiPriority w:val="9"/>
     <w:rPr>
       <w:rFonts w:ascii="Arial" w:hAnsi="Arial" w:cs="Arial" w:eastAsia="Arial"/>
       <w:sz w:val="34"/>
     </w:rPr>
   </w:style>
-  <w:style w:type="paragraph" w:styleId="15">
+  <w:style w:type="paragraph" w:styleId="641">
     <w:name w:val="Heading 3"/>
-    <w:basedOn w:val="602"/>
-    <w:next w:val="602"/>
-    <w:link w:val="16"/>
+    <w:basedOn w:val="813"/>
+    <w:next w:val="813"/>
+    <w:link w:val="642"/>
     <w:qFormat/>
     <w:uiPriority w:val="9"/>
     <w:unhideWhenUsed/>
@@ -1794,10 +1914,10 @@
       <w:outlineLvl w:val="2"/>
     </w:pPr>
   </w:style>
-  <w:style w:type="character" w:styleId="16">
+  <w:style w:type="character" w:styleId="642">
     <w:name w:val="Heading 3 Char"/>
-    <w:basedOn w:val="604"/>
-    <w:link w:val="15"/>
+    <w:basedOn w:val="815"/>
+    <w:link w:val="641"/>
     <w:uiPriority w:val="9"/>
     <w:rPr>
       <w:rFonts w:ascii="Arial" w:hAnsi="Arial" w:cs="Arial" w:eastAsia="Arial"/>
@@ -1805,11 +1925,11 @@
       <w:szCs w:val="30"/>
     </w:rPr>
   </w:style>
-  <w:style w:type="paragraph" w:styleId="17">
+  <w:style w:type="paragraph" w:styleId="643">
     <w:name w:val="Heading 4"/>
-    <w:basedOn w:val="602"/>
-    <w:next w:val="602"/>
-    <w:link w:val="18"/>
+    <w:basedOn w:val="813"/>
+    <w:next w:val="813"/>
+    <w:link w:val="644"/>
     <w:qFormat/>
     <w:uiPriority w:val="9"/>
     <w:unhideWhenUsed/>
@@ -1827,10 +1947,10 @@
       <w:outlineLvl w:val="3"/>
     </w:pPr>
   </w:style>
-  <w:style w:type="character" w:styleId="18">
+  <w:style w:type="character" w:styleId="644">
     <w:name w:val="Heading 4 Char"/>
-    <w:basedOn w:val="604"/>
-    <w:link w:val="17"/>
+    <w:basedOn w:val="815"/>
+    <w:link w:val="643"/>
     <w:uiPriority w:val="9"/>
     <w:rPr>
       <w:rFonts w:ascii="Arial" w:hAnsi="Arial" w:cs="Arial" w:eastAsia="Arial"/>
@@ -1840,11 +1960,11 @@
       <w:szCs w:val="26"/>
     </w:rPr>
   </w:style>
-  <w:style w:type="paragraph" w:styleId="19">
+  <w:style w:type="paragraph" w:styleId="645">
     <w:name w:val="Heading 5"/>
-    <w:basedOn w:val="602"/>
-    <w:next w:val="602"/>
-    <w:link w:val="20"/>
+    <w:basedOn w:val="813"/>
+    <w:next w:val="813"/>
+    <w:link w:val="646"/>
     <w:qFormat/>
     <w:uiPriority w:val="9"/>
     <w:unhideWhenUsed/>
@@ -1862,10 +1982,10 @@
       <w:outlineLvl w:val="4"/>
     </w:pPr>
   </w:style>
-  <w:style w:type="character" w:styleId="20">
+  <w:style w:type="character" w:styleId="646">
     <w:name w:val="Heading 5 Char"/>
-    <w:basedOn w:val="604"/>
-    <w:link w:val="19"/>
+    <w:basedOn w:val="815"/>
+    <w:link w:val="645"/>
     <w:uiPriority w:val="9"/>
     <w:rPr>
       <w:rFonts w:ascii="Arial" w:hAnsi="Arial" w:cs="Arial" w:eastAsia="Arial"/>
@@ -1875,11 +1995,11 @@
       <w:szCs w:val="24"/>
     </w:rPr>
   </w:style>
-  <w:style w:type="paragraph" w:styleId="21">
+  <w:style w:type="paragraph" w:styleId="647">
     <w:name w:val="Heading 6"/>
-    <w:basedOn w:val="602"/>
-    <w:next w:val="602"/>
-    <w:link w:val="22"/>
+    <w:basedOn w:val="813"/>
+    <w:next w:val="813"/>
+    <w:link w:val="648"/>
     <w:qFormat/>
     <w:uiPriority w:val="9"/>
     <w:unhideWhenUsed/>
@@ -1897,10 +2017,10 @@
       <w:outlineLvl w:val="5"/>
     </w:pPr>
   </w:style>
-  <w:style w:type="character" w:styleId="22">
+  <w:style w:type="character" w:styleId="648">
     <w:name w:val="Heading 6 Char"/>
-    <w:basedOn w:val="604"/>
-    <w:link w:val="21"/>
+    <w:basedOn w:val="815"/>
+    <w:link w:val="647"/>
     <w:uiPriority w:val="9"/>
     <w:rPr>
       <w:rFonts w:ascii="Arial" w:hAnsi="Arial" w:cs="Arial" w:eastAsia="Arial"/>
@@ -1910,11 +2030,11 @@
       <w:szCs w:val="22"/>
     </w:rPr>
   </w:style>
-  <w:style w:type="paragraph" w:styleId="23">
+  <w:style w:type="paragraph" w:styleId="649">
     <w:name w:val="Heading 7"/>
-    <w:basedOn w:val="602"/>
-    <w:next w:val="602"/>
-    <w:link w:val="24"/>
+    <w:basedOn w:val="813"/>
+    <w:next w:val="813"/>
+    <w:link w:val="650"/>
     <w:qFormat/>
     <w:uiPriority w:val="9"/>
     <w:unhideWhenUsed/>
@@ -1934,10 +2054,10 @@
       <w:outlineLvl w:val="6"/>
     </w:pPr>
   </w:style>
-  <w:style w:type="character" w:styleId="24">
+  <w:style w:type="character" w:styleId="650">
     <w:name w:val="Heading 7 Char"/>
-    <w:basedOn w:val="604"/>
-    <w:link w:val="23"/>
+    <w:basedOn w:val="815"/>
+    <w:link w:val="649"/>
     <w:uiPriority w:val="9"/>
     <w:rPr>
       <w:rFonts w:ascii="Arial" w:hAnsi="Arial" w:cs="Arial" w:eastAsia="Arial"/>
@@ -1949,11 +2069,11 @@
       <w:szCs w:val="22"/>
     </w:rPr>
   </w:style>
-  <w:style w:type="paragraph" w:styleId="25">
+  <w:style w:type="paragraph" w:styleId="651">
     <w:name w:val="Heading 8"/>
-    <w:basedOn w:val="602"/>
-    <w:next w:val="602"/>
-    <w:link w:val="26"/>
+    <w:basedOn w:val="813"/>
+    <w:next w:val="813"/>
+    <w:link w:val="652"/>
     <w:qFormat/>
     <w:uiPriority w:val="9"/>
     <w:unhideWhenUsed/>
@@ -1971,10 +2091,10 @@
       <w:outlineLvl w:val="7"/>
     </w:pPr>
   </w:style>
-  <w:style w:type="character" w:styleId="26">
+  <w:style w:type="character" w:styleId="652">
     <w:name w:val="Heading 8 Char"/>
-    <w:basedOn w:val="604"/>
-    <w:link w:val="25"/>
+    <w:basedOn w:val="815"/>
+    <w:link w:val="651"/>
     <w:uiPriority w:val="9"/>
     <w:rPr>
       <w:rFonts w:ascii="Arial" w:hAnsi="Arial" w:cs="Arial" w:eastAsia="Arial"/>
@@ -1984,11 +2104,11 @@
       <w:szCs w:val="22"/>
     </w:rPr>
   </w:style>
-  <w:style w:type="paragraph" w:styleId="27">
+  <w:style w:type="paragraph" w:styleId="653">
     <w:name w:val="Heading 9"/>
-    <w:basedOn w:val="602"/>
-    <w:next w:val="602"/>
-    <w:link w:val="28"/>
+    <w:basedOn w:val="813"/>
+    <w:next w:val="813"/>
+    <w:link w:val="654"/>
     <w:qFormat/>
     <w:uiPriority w:val="9"/>
     <w:unhideWhenUsed/>
@@ -2006,10 +2126,10 @@
       <w:outlineLvl w:val="8"/>
     </w:pPr>
   </w:style>
-  <w:style w:type="character" w:styleId="28">
+  <w:style w:type="character" w:styleId="654">
     <w:name w:val="Heading 9 Char"/>
-    <w:basedOn w:val="604"/>
-    <w:link w:val="27"/>
+    <w:basedOn w:val="815"/>
+    <w:link w:val="653"/>
     <w:uiPriority w:val="9"/>
     <w:rPr>
       <w:rFonts w:ascii="Arial" w:hAnsi="Arial" w:cs="Arial" w:eastAsia="Arial"/>
@@ -2019,7 +2139,7 @@
       <w:szCs w:val="21"/>
     </w:rPr>
   </w:style>
-  <w:style w:type="paragraph" w:styleId="31">
+  <w:style w:type="paragraph" w:styleId="655">
     <w:name w:val="No Spacing"/>
     <w:qFormat/>
     <w:uiPriority w:val="1"/>
@@ -2027,21 +2147,21 @@
       <w:spacing w:lineRule="auto" w:line="240" w:after="0" w:before="0"/>
     </w:pPr>
   </w:style>
-  <w:style w:type="character" w:styleId="33">
+  <w:style w:type="character" w:styleId="656">
     <w:name w:val="Title Char"/>
-    <w:basedOn w:val="604"/>
-    <w:link w:val="608"/>
+    <w:basedOn w:val="815"/>
+    <w:link w:val="819"/>
     <w:uiPriority w:val="10"/>
     <w:rPr>
       <w:sz w:val="48"/>
       <w:szCs w:val="48"/>
     </w:rPr>
   </w:style>
-  <w:style w:type="paragraph" w:styleId="34">
+  <w:style w:type="paragraph" w:styleId="657">
     <w:name w:val="Subtitle"/>
-    <w:basedOn w:val="602"/>
-    <w:next w:val="602"/>
-    <w:link w:val="35"/>
+    <w:basedOn w:val="813"/>
+    <w:next w:val="813"/>
+    <w:link w:val="658"/>
     <w:qFormat/>
     <w:uiPriority w:val="11"/>
     <w:rPr>
@@ -2052,21 +2172,21 @@
       <w:spacing w:after="200" w:before="200"/>
     </w:pPr>
   </w:style>
-  <w:style w:type="character" w:styleId="35">
+  <w:style w:type="character" w:styleId="658">
     <w:name w:val="Subtitle Char"/>
-    <w:basedOn w:val="604"/>
-    <w:link w:val="34"/>
+    <w:basedOn w:val="815"/>
+    <w:link w:val="657"/>
     <w:uiPriority w:val="11"/>
     <w:rPr>
       <w:sz w:val="24"/>
       <w:szCs w:val="24"/>
     </w:rPr>
   </w:style>
-  <w:style w:type="paragraph" w:styleId="36">
+  <w:style w:type="paragraph" w:styleId="659">
     <w:name w:val="Quote"/>
-    <w:basedOn w:val="602"/>
-    <w:next w:val="602"/>
-    <w:link w:val="37"/>
+    <w:basedOn w:val="813"/>
+    <w:next w:val="813"/>
+    <w:link w:val="660"/>
     <w:qFormat/>
     <w:uiPriority w:val="29"/>
     <w:rPr>
@@ -2076,19 +2196,19 @@
       <w:ind w:left="720" w:right="720"/>
     </w:pPr>
   </w:style>
-  <w:style w:type="character" w:styleId="37">
+  <w:style w:type="character" w:styleId="660">
     <w:name w:val="Quote Char"/>
-    <w:link w:val="36"/>
+    <w:link w:val="659"/>
     <w:uiPriority w:val="29"/>
     <w:rPr>
       <w:i/>
     </w:rPr>
   </w:style>
-  <w:style w:type="paragraph" w:styleId="38">
+  <w:style w:type="paragraph" w:styleId="661">
     <w:name w:val="Intense Quote"/>
-    <w:basedOn w:val="602"/>
-    <w:next w:val="602"/>
-    <w:link w:val="39"/>
+    <w:basedOn w:val="813"/>
+    <w:next w:val="813"/>
+    <w:link w:val="662"/>
     <w:qFormat/>
     <w:uiPriority w:val="30"/>
     <w:rPr>
@@ -2106,18 +2226,18 @@
       </w:pBdr>
     </w:pPr>
   </w:style>
-  <w:style w:type="character" w:styleId="39">
+  <w:style w:type="character" w:styleId="662">
     <w:name w:val="Intense Quote Char"/>
-    <w:link w:val="38"/>
+    <w:link w:val="661"/>
     <w:uiPriority w:val="30"/>
     <w:rPr>
       <w:i/>
     </w:rPr>
   </w:style>
-  <w:style w:type="paragraph" w:styleId="40">
+  <w:style w:type="paragraph" w:styleId="663">
     <w:name w:val="Header"/>
-    <w:basedOn w:val="602"/>
-    <w:link w:val="41"/>
+    <w:basedOn w:val="813"/>
+    <w:link w:val="664"/>
     <w:uiPriority w:val="99"/>
     <w:unhideWhenUsed/>
     <w:pPr>
@@ -2128,16 +2248,16 @@
       </w:tabs>
     </w:pPr>
   </w:style>
-  <w:style w:type="character" w:styleId="41">
+  <w:style w:type="character" w:styleId="664">
     <w:name w:val="Header Char"/>
-    <w:basedOn w:val="604"/>
-    <w:link w:val="40"/>
+    <w:basedOn w:val="815"/>
+    <w:link w:val="663"/>
     <w:uiPriority w:val="99"/>
   </w:style>
-  <w:style w:type="paragraph" w:styleId="42">
+  <w:style w:type="paragraph" w:styleId="665">
     <w:name w:val="Footer"/>
-    <w:basedOn w:val="602"/>
-    <w:link w:val="45"/>
+    <w:basedOn w:val="813"/>
+    <w:link w:val="668"/>
     <w:uiPriority w:val="99"/>
     <w:unhideWhenUsed/>
     <w:pPr>
@@ -2148,16 +2268,16 @@
       </w:tabs>
     </w:pPr>
   </w:style>
-  <w:style w:type="character" w:styleId="43">
+  <w:style w:type="character" w:styleId="666">
     <w:name w:val="Footer Char"/>
-    <w:basedOn w:val="604"/>
-    <w:link w:val="42"/>
+    <w:basedOn w:val="815"/>
+    <w:link w:val="665"/>
     <w:uiPriority w:val="99"/>
   </w:style>
-  <w:style w:type="paragraph" w:styleId="44">
+  <w:style w:type="paragraph" w:styleId="667">
     <w:name w:val="Caption"/>
-    <w:basedOn w:val="602"/>
-    <w:next w:val="602"/>
+    <w:basedOn w:val="813"/>
+    <w:next w:val="813"/>
     <w:qFormat/>
     <w:uiPriority w:val="35"/>
     <w:semiHidden/>
@@ -2173,15 +2293,15 @@
       <w:spacing w:lineRule="auto" w:line="276"/>
     </w:pPr>
   </w:style>
-  <w:style w:type="character" w:styleId="45">
+  <w:style w:type="character" w:styleId="668">
     <w:name w:val="Caption Char"/>
-    <w:basedOn w:val="44"/>
-    <w:link w:val="42"/>
+    <w:basedOn w:val="667"/>
+    <w:link w:val="665"/>
     <w:uiPriority w:val="99"/>
   </w:style>
-  <w:style w:type="table" w:styleId="46">
+  <w:style w:type="table" w:styleId="669">
     <w:name w:val="Table Grid"/>
-    <w:basedOn w:val="605"/>
+    <w:basedOn w:val="816"/>
     <w:uiPriority w:val="59"/>
     <w:pPr>
       <w:spacing w:lineRule="auto" w:line="240" w:after="0"/>
@@ -2204,9 +2324,9 @@
       </w:tblCellMar>
     </w:tblPr>
   </w:style>
-  <w:style w:type="table" w:styleId="47">
+  <w:style w:type="table" w:styleId="670">
     <w:name w:val="Table Grid Light"/>
-    <w:basedOn w:val="605"/>
+    <w:basedOn w:val="816"/>
     <w:uiPriority w:val="59"/>
     <w:pPr>
       <w:spacing w:lineRule="auto" w:line="240" w:after="0"/>
@@ -2229,9 +2349,9 @@
       </w:tblCellMar>
     </w:tblPr>
   </w:style>
-  <w:style w:type="table" w:styleId="48">
+  <w:style w:type="table" w:styleId="671">
     <w:name w:val="Plain Table 1"/>
-    <w:basedOn w:val="605"/>
+    <w:basedOn w:val="816"/>
     <w:uiPriority w:val="59"/>
     <w:pPr>
       <w:spacing w:lineRule="auto" w:line="240" w:after="0"/>
@@ -2296,9 +2416,9 @@
       </w:rPr>
     </w:tblStylePr>
   </w:style>
-  <w:style w:type="table" w:styleId="49">
+  <w:style w:type="table" w:styleId="672">
     <w:name w:val="Plain Table 2"/>
-    <w:basedOn w:val="605"/>
+    <w:basedOn w:val="816"/>
     <w:uiPriority w:val="59"/>
     <w:pPr>
       <w:spacing w:lineRule="auto" w:line="240" w:after="0"/>
@@ -2381,9 +2501,9 @@
       </w:rPr>
     </w:tblStylePr>
   </w:style>
-  <w:style w:type="table" w:styleId="50">
+  <w:style w:type="table" w:styleId="673">
     <w:name w:val="Plain Table 3"/>
-    <w:basedOn w:val="605"/>
+    <w:basedOn w:val="816"/>
     <w:uiPriority w:val="99"/>
     <w:pPr>
       <w:spacing w:lineRule="auto" w:line="240" w:after="0"/>
@@ -2458,9 +2578,9 @@
       </w:rPr>
     </w:tblStylePr>
   </w:style>
-  <w:style w:type="table" w:styleId="51">
+  <w:style w:type="table" w:styleId="674">
     <w:name w:val="Plain Table 4"/>
-    <w:basedOn w:val="605"/>
+    <w:basedOn w:val="816"/>
     <w:uiPriority w:val="99"/>
     <w:pPr>
       <w:spacing w:lineRule="auto" w:line="240" w:after="0"/>
@@ -2515,9 +2635,9 @@
       </w:rPr>
     </w:tblStylePr>
   </w:style>
-  <w:style w:type="table" w:styleId="52">
+  <w:style w:type="table" w:styleId="675">
     <w:name w:val="Plain Table 5"/>
-    <w:basedOn w:val="605"/>
+    <w:basedOn w:val="816"/>
     <w:uiPriority w:val="99"/>
     <w:pPr>
       <w:spacing w:lineRule="auto" w:line="240" w:after="0"/>
@@ -2603,9 +2723,9 @@
       </w:tcPr>
     </w:tblStylePr>
   </w:style>
-  <w:style w:type="table" w:styleId="53">
+  <w:style w:type="table" w:styleId="676">
     <w:name w:val="Grid Table 1 Light"/>
-    <w:basedOn w:val="605"/>
+    <w:basedOn w:val="816"/>
     <w:uiPriority w:val="99"/>
     <w:pPr>
       <w:spacing w:lineRule="auto" w:line="240" w:after="0"/>
@@ -2668,9 +2788,9 @@
       </w:rPr>
     </w:tblStylePr>
   </w:style>
-  <w:style w:type="table" w:styleId="54">
+  <w:style w:type="table" w:styleId="677">
     <w:name w:val="Grid Table 1 Light - Accent 1"/>
-    <w:basedOn w:val="605"/>
+    <w:basedOn w:val="816"/>
     <w:uiPriority w:val="99"/>
     <w:pPr>
       <w:spacing w:lineRule="auto" w:line="240" w:after="0"/>
@@ -2733,9 +2853,9 @@
       </w:rPr>
     </w:tblStylePr>
   </w:style>
-  <w:style w:type="table" w:styleId="55">
+  <w:style w:type="table" w:styleId="678">
     <w:name w:val="Grid Table 1 Light - Accent 2"/>
-    <w:basedOn w:val="605"/>
+    <w:basedOn w:val="816"/>
     <w:uiPriority w:val="99"/>
     <w:pPr>
       <w:spacing w:lineRule="auto" w:line="240" w:after="0"/>
@@ -2798,9 +2918,9 @@
       </w:rPr>
     </w:tblStylePr>
   </w:style>
-  <w:style w:type="table" w:styleId="56">
+  <w:style w:type="table" w:styleId="679">
     <w:name w:val="Grid Table 1 Light - Accent 3"/>
-    <w:basedOn w:val="605"/>
+    <w:basedOn w:val="816"/>
     <w:uiPriority w:val="99"/>
     <w:pPr>
       <w:spacing w:lineRule="auto" w:line="240" w:after="0"/>
@@ -2863,9 +2983,9 @@
       </w:rPr>
     </w:tblStylePr>
   </w:style>
-  <w:style w:type="table" w:styleId="57">
+  <w:style w:type="table" w:styleId="680">
     <w:name w:val="Grid Table 1 Light - Accent 4"/>
-    <w:basedOn w:val="605"/>
+    <w:basedOn w:val="816"/>
     <w:uiPriority w:val="99"/>
     <w:pPr>
       <w:spacing w:lineRule="auto" w:line="240" w:after="0"/>
@@ -2928,9 +3048,9 @@
       </w:rPr>
     </w:tblStylePr>
   </w:style>
-  <w:style w:type="table" w:styleId="58">
+  <w:style w:type="table" w:styleId="681">
     <w:name w:val="Grid Table 1 Light - Accent 5"/>
-    <w:basedOn w:val="605"/>
+    <w:basedOn w:val="816"/>
     <w:uiPriority w:val="99"/>
     <w:pPr>
       <w:spacing w:lineRule="auto" w:line="240" w:after="0"/>
@@ -2993,9 +3113,9 @@
       </w:rPr>
     </w:tblStylePr>
   </w:style>
-  <w:style w:type="table" w:styleId="59">
+  <w:style w:type="table" w:styleId="682">
     <w:name w:val="Grid Table 1 Light - Accent 6"/>
-    <w:basedOn w:val="605"/>
+    <w:basedOn w:val="816"/>
     <w:uiPriority w:val="99"/>
     <w:pPr>
       <w:spacing w:lineRule="auto" w:line="240" w:after="0"/>
@@ -3058,9 +3178,9 @@
       </w:rPr>
     </w:tblStylePr>
   </w:style>
-  <w:style w:type="table" w:styleId="60">
+  <w:style w:type="table" w:styleId="683">
     <w:name w:val="Grid Table 2"/>
-    <w:basedOn w:val="605"/>
+    <w:basedOn w:val="816"/>
     <w:uiPriority w:val="99"/>
     <w:pPr>
       <w:spacing w:lineRule="auto" w:line="240" w:after="0"/>
@@ -3138,9 +3258,9 @@
       </w:tcPr>
     </w:tblStylePr>
   </w:style>
-  <w:style w:type="table" w:styleId="61">
+  <w:style w:type="table" w:styleId="684">
     <w:name w:val="Grid Table 2 - Accent 1"/>
-    <w:basedOn w:val="605"/>
+    <w:basedOn w:val="816"/>
     <w:uiPriority w:val="99"/>
     <w:pPr>
       <w:spacing w:lineRule="auto" w:line="240" w:after="0"/>
@@ -3218,9 +3338,9 @@
       </w:tcPr>
     </w:tblStylePr>
   </w:style>
-  <w:style w:type="table" w:styleId="62">
+  <w:style w:type="table" w:styleId="685">
     <w:name w:val="Grid Table 2 - Accent 2"/>
-    <w:basedOn w:val="605"/>
+    <w:basedOn w:val="816"/>
     <w:uiPriority w:val="99"/>
     <w:pPr>
       <w:spacing w:lineRule="auto" w:line="240" w:after="0"/>
@@ -3298,9 +3418,9 @@
       </w:tcPr>
     </w:tblStylePr>
   </w:style>
-  <w:style w:type="table" w:styleId="63">
+  <w:style w:type="table" w:styleId="686">
     <w:name w:val="Grid Table 2 - Accent 3"/>
-    <w:basedOn w:val="605"/>
+    <w:basedOn w:val="816"/>
     <w:uiPriority w:val="99"/>
     <w:pPr>
       <w:spacing w:lineRule="auto" w:line="240" w:after="0"/>
@@ -3378,9 +3498,9 @@
       </w:tcPr>
     </w:tblStylePr>
   </w:style>
-  <w:style w:type="table" w:styleId="64">
+  <w:style w:type="table" w:styleId="687">
     <w:name w:val="Grid Table 2 - Accent 4"/>
-    <w:basedOn w:val="605"/>
+    <w:basedOn w:val="816"/>
     <w:uiPriority w:val="99"/>
     <w:pPr>
       <w:spacing w:lineRule="auto" w:line="240" w:after="0"/>
@@ -3458,9 +3578,9 @@
       </w:tcPr>
     </w:tblStylePr>
   </w:style>
-  <w:style w:type="table" w:styleId="65">
+  <w:style w:type="table" w:styleId="688">
     <w:name w:val="Grid Table 2 - Accent 5"/>
-    <w:basedOn w:val="605"/>
+    <w:basedOn w:val="816"/>
     <w:uiPriority w:val="99"/>
     <w:pPr>
       <w:spacing w:lineRule="auto" w:line="240" w:after="0"/>
@@ -3538,9 +3658,9 @@
       </w:tcPr>
     </w:tblStylePr>
   </w:style>
-  <w:style w:type="table" w:styleId="66">
+  <w:style w:type="table" w:styleId="689">
     <w:name w:val="Grid Table 2 - Accent 6"/>
-    <w:basedOn w:val="605"/>
+    <w:basedOn w:val="816"/>
     <w:uiPriority w:val="99"/>
     <w:pPr>
       <w:spacing w:lineRule="auto" w:line="240" w:after="0"/>
@@ -3618,9 +3738,9 @@
       </w:tcPr>
     </w:tblStylePr>
   </w:style>
-  <w:style w:type="table" w:styleId="67">
+  <w:style w:type="table" w:styleId="690">
     <w:name w:val="Grid Table 3"/>
-    <w:basedOn w:val="605"/>
+    <w:basedOn w:val="816"/>
     <w:uiPriority w:val="99"/>
     <w:pPr>
       <w:spacing w:lineRule="auto" w:line="240" w:after="0"/>
@@ -3719,9 +3839,9 @@
       </w:tcPr>
     </w:tblStylePr>
   </w:style>
-  <w:style w:type="table" w:styleId="68">
+  <w:style w:type="table" w:styleId="691">
     <w:name w:val="Grid Table 3 - Accent 1"/>
-    <w:basedOn w:val="605"/>
+    <w:basedOn w:val="816"/>
     <w:uiPriority w:val="99"/>
     <w:pPr>
       <w:spacing w:lineRule="auto" w:line="240" w:after="0"/>
@@ -3820,9 +3940,9 @@
       </w:tcPr>
     </w:tblStylePr>
   </w:style>
-  <w:style w:type="table" w:styleId="69">
+  <w:style w:type="table" w:styleId="692">
     <w:name w:val="Grid Table 3 - Accent 2"/>
-    <w:basedOn w:val="605"/>
+    <w:basedOn w:val="816"/>
     <w:uiPriority w:val="99"/>
     <w:pPr>
       <w:spacing w:lineRule="auto" w:line="240" w:after="0"/>
@@ -3921,9 +4041,9 @@
       </w:tcPr>
     </w:tblStylePr>
   </w:style>
-  <w:style w:type="table" w:styleId="70">
+  <w:style w:type="table" w:styleId="693">
     <w:name w:val="Grid Table 3 - Accent 3"/>
-    <w:basedOn w:val="605"/>
+    <w:basedOn w:val="816"/>
     <w:uiPriority w:val="99"/>
     <w:pPr>
       <w:spacing w:lineRule="auto" w:line="240" w:after="0"/>
@@ -4022,9 +4142,9 @@
       </w:tcPr>
     </w:tblStylePr>
   </w:style>
-  <w:style w:type="table" w:styleId="71">
+  <w:style w:type="table" w:styleId="694">
     <w:name w:val="Grid Table 3 - Accent 4"/>
-    <w:basedOn w:val="605"/>
+    <w:basedOn w:val="816"/>
     <w:uiPriority w:val="99"/>
     <w:pPr>
       <w:spacing w:lineRule="auto" w:line="240" w:after="0"/>
@@ -4123,9 +4243,9 @@
       </w:tcPr>
     </w:tblStylePr>
   </w:style>
-  <w:style w:type="table" w:styleId="72">
+  <w:style w:type="table" w:styleId="695">
     <w:name w:val="Grid Table 3 - Accent 5"/>
-    <w:basedOn w:val="605"/>
+    <w:basedOn w:val="816"/>
     <w:uiPriority w:val="99"/>
     <w:pPr>
       <w:spacing w:lineRule="auto" w:line="240" w:after="0"/>
@@ -4224,9 +4344,9 @@
       </w:tcPr>
     </w:tblStylePr>
   </w:style>
-  <w:style w:type="table" w:styleId="73">
+  <w:style w:type="table" w:styleId="696">
     <w:name w:val="Grid Table 3 - Accent 6"/>
-    <w:basedOn w:val="605"/>
+    <w:basedOn w:val="816"/>
     <w:uiPriority w:val="99"/>
     <w:pPr>
       <w:spacing w:lineRule="auto" w:line="240" w:after="0"/>
@@ -4325,9 +4445,9 @@
       </w:tcPr>
     </w:tblStylePr>
   </w:style>
-  <w:style w:type="table" w:styleId="74">
+  <w:style w:type="table" w:styleId="697">
     <w:name w:val="Grid Table 4"/>
-    <w:basedOn w:val="605"/>
+    <w:basedOn w:val="816"/>
     <w:uiPriority w:val="59"/>
     <w:pPr>
       <w:spacing w:lineRule="auto" w:line="240" w:after="0"/>
@@ -4406,9 +4526,9 @@
       </w:tcPr>
     </w:tblStylePr>
   </w:style>
-  <w:style w:type="table" w:styleId="75">
+  <w:style w:type="table" w:styleId="698">
     <w:name w:val="Grid Table 4 - Accent 1"/>
-    <w:basedOn w:val="605"/>
+    <w:basedOn w:val="816"/>
     <w:uiPriority w:val="59"/>
     <w:pPr>
       <w:spacing w:lineRule="auto" w:line="240" w:after="0"/>
@@ -4487,9 +4607,9 @@
       </w:tcPr>
     </w:tblStylePr>
   </w:style>
-  <w:style w:type="table" w:styleId="76">
+  <w:style w:type="table" w:styleId="699">
     <w:name w:val="Grid Table 4 - Accent 2"/>
-    <w:basedOn w:val="605"/>
+    <w:basedOn w:val="816"/>
     <w:uiPriority w:val="59"/>
     <w:pPr>
       <w:spacing w:lineRule="auto" w:line="240" w:after="0"/>
@@ -4568,9 +4688,9 @@
       </w:tcPr>
     </w:tblStylePr>
   </w:style>
-  <w:style w:type="table" w:styleId="77">
+  <w:style w:type="table" w:styleId="700">
     <w:name w:val="Grid Table 4 - Accent 3"/>
-    <w:basedOn w:val="605"/>
+    <w:basedOn w:val="816"/>
     <w:uiPriority w:val="59"/>
     <w:pPr>
       <w:spacing w:lineRule="auto" w:line="240" w:after="0"/>
@@ -4649,9 +4769,9 @@
       </w:tcPr>
     </w:tblStylePr>
   </w:style>
-  <w:style w:type="table" w:styleId="78">
+  <w:style w:type="table" w:styleId="701">
     <w:name w:val="Grid Table 4 - Accent 4"/>
-    <w:basedOn w:val="605"/>
+    <w:basedOn w:val="816"/>
     <w:uiPriority w:val="59"/>
     <w:pPr>
       <w:spacing w:lineRule="auto" w:line="240" w:after="0"/>
@@ -4730,9 +4850,9 @@
       </w:tcPr>
     </w:tblStylePr>
   </w:style>
-  <w:style w:type="table" w:styleId="79">
+  <w:style w:type="table" w:styleId="702">
     <w:name w:val="Grid Table 4 - Accent 5"/>
-    <w:basedOn w:val="605"/>
+    <w:basedOn w:val="816"/>
     <w:uiPriority w:val="59"/>
     <w:pPr>
       <w:spacing w:lineRule="auto" w:line="240" w:after="0"/>
@@ -4811,9 +4931,9 @@
       </w:tcPr>
     </w:tblStylePr>
   </w:style>
-  <w:style w:type="table" w:styleId="80">
+  <w:style w:type="table" w:styleId="703">
     <w:name w:val="Grid Table 4 - Accent 6"/>
-    <w:basedOn w:val="605"/>
+    <w:basedOn w:val="816"/>
     <w:uiPriority w:val="59"/>
     <w:pPr>
       <w:spacing w:lineRule="auto" w:line="240" w:after="0"/>
@@ -4892,9 +5012,9 @@
       </w:tcPr>
     </w:tblStylePr>
   </w:style>
-  <w:style w:type="table" w:styleId="81">
+  <w:style w:type="table" w:styleId="704">
     <w:name w:val="Grid Table 5 Dark"/>
-    <w:basedOn w:val="605"/>
+    <w:basedOn w:val="816"/>
     <w:uiPriority w:val="99"/>
     <w:pPr>
       <w:spacing w:lineRule="auto" w:line="240" w:after="0"/>
@@ -4971,9 +5091,9 @@
       </w:tcPr>
     </w:tblStylePr>
   </w:style>
-  <w:style w:type="table" w:styleId="82">
+  <w:style w:type="table" w:styleId="705">
     <w:name w:val="Grid Table 5 Dark- Accent 1"/>
-    <w:basedOn w:val="605"/>
+    <w:basedOn w:val="816"/>
     <w:uiPriority w:val="99"/>
     <w:pPr>
       <w:spacing w:lineRule="auto" w:line="240" w:after="0"/>
@@ -5050,9 +5170,9 @@
       </w:tcPr>
     </w:tblStylePr>
   </w:style>
-  <w:style w:type="table" w:styleId="83">
+  <w:style w:type="table" w:styleId="706">
     <w:name w:val="Grid Table 5 Dark - Accent 2"/>
-    <w:basedOn w:val="605"/>
+    <w:basedOn w:val="816"/>
     <w:uiPriority w:val="99"/>
     <w:pPr>
       <w:spacing w:lineRule="auto" w:line="240" w:after="0"/>
@@ -5129,9 +5249,9 @@
       </w:tcPr>
     </w:tblStylePr>
   </w:style>
-  <w:style w:type="table" w:styleId="84">
+  <w:style w:type="table" w:styleId="707">
     <w:name w:val="Grid Table 5 Dark - Accent 3"/>
-    <w:basedOn w:val="605"/>
+    <w:basedOn w:val="816"/>
     <w:uiPriority w:val="99"/>
     <w:pPr>
       <w:spacing w:lineRule="auto" w:line="240" w:after="0"/>
@@ -5208,9 +5328,9 @@
       </w:tcPr>
     </w:tblStylePr>
   </w:style>
-  <w:style w:type="table" w:styleId="85">
+  <w:style w:type="table" w:styleId="708">
     <w:name w:val="Grid Table 5 Dark- Accent 4"/>
-    <w:basedOn w:val="605"/>
+    <w:basedOn w:val="816"/>
     <w:uiPriority w:val="99"/>
     <w:pPr>
       <w:spacing w:lineRule="auto" w:line="240" w:after="0"/>
@@ -5287,9 +5407,9 @@
       </w:tcPr>
     </w:tblStylePr>
   </w:style>
-  <w:style w:type="table" w:styleId="86">
+  <w:style w:type="table" w:styleId="709">
     <w:name w:val="Grid Table 5 Dark - Accent 5"/>
-    <w:basedOn w:val="605"/>
+    <w:basedOn w:val="816"/>
     <w:uiPriority w:val="99"/>
     <w:pPr>
       <w:spacing w:lineRule="auto" w:line="240" w:after="0"/>
@@ -5366,9 +5486,9 @@
       </w:tcPr>
     </w:tblStylePr>
   </w:style>
-  <w:style w:type="table" w:styleId="87">
+  <w:style w:type="table" w:styleId="710">
     <w:name w:val="Grid Table 5 Dark - Accent 6"/>
-    <w:basedOn w:val="605"/>
+    <w:basedOn w:val="816"/>
     <w:uiPriority w:val="99"/>
     <w:pPr>
       <w:spacing w:lineRule="auto" w:line="240" w:after="0"/>
@@ -5445,9 +5565,9 @@
       </w:tcPr>
     </w:tblStylePr>
   </w:style>
-  <w:style w:type="table" w:styleId="88">
+  <w:style w:type="table" w:styleId="711">
     <w:name w:val="Grid Table 6 Colorful"/>
-    <w:basedOn w:val="605"/>
+    <w:basedOn w:val="816"/>
     <w:uiPriority w:val="99"/>
     <w:pPr>
       <w:spacing w:lineRule="auto" w:line="240" w:after="0"/>
@@ -5524,9 +5644,9 @@
       </w:rPr>
     </w:tblStylePr>
   </w:style>
-  <w:style w:type="table" w:styleId="89">
+  <w:style w:type="table" w:styleId="712">
     <w:name w:val="Grid Table 6 Colorful - Accent 1"/>
-    <w:basedOn w:val="605"/>
+    <w:basedOn w:val="816"/>
     <w:uiPriority w:val="99"/>
     <w:pPr>
       <w:spacing w:lineRule="auto" w:line="240" w:after="0"/>
@@ -5603,9 +5723,9 @@
       </w:rPr>
     </w:tblStylePr>
   </w:style>
-  <w:style w:type="table" w:styleId="90">
+  <w:style w:type="table" w:styleId="713">
     <w:name w:val="Grid Table 6 Colorful - Accent 2"/>
-    <w:basedOn w:val="605"/>
+    <w:basedOn w:val="816"/>
     <w:uiPriority w:val="99"/>
     <w:pPr>
       <w:spacing w:lineRule="auto" w:line="240" w:after="0"/>
@@ -5682,9 +5802,9 @@
       </w:rPr>
     </w:tblStylePr>
   </w:style>
-  <w:style w:type="table" w:styleId="91">
+  <w:style w:type="table" w:styleId="714">
     <w:name w:val="Grid Table 6 Colorful - Accent 3"/>
-    <w:basedOn w:val="605"/>
+    <w:basedOn w:val="816"/>
     <w:uiPriority w:val="99"/>
     <w:pPr>
       <w:spacing w:lineRule="auto" w:line="240" w:after="0"/>
@@ -5761,9 +5881,9 @@
       </w:rPr>
     </w:tblStylePr>
   </w:style>
-  <w:style w:type="table" w:styleId="92">
+  <w:style w:type="table" w:styleId="715">
     <w:name w:val="Grid Table 6 Colorful - Accent 4"/>
-    <w:basedOn w:val="605"/>
+    <w:basedOn w:val="816"/>
     <w:uiPriority w:val="99"/>
     <w:pPr>
       <w:spacing w:lineRule="auto" w:line="240" w:after="0"/>
@@ -5840,9 +5960,9 @@
       </w:rPr>
     </w:tblStylePr>
   </w:style>
-  <w:style w:type="table" w:styleId="93">
+  <w:style w:type="table" w:styleId="716">
     <w:name w:val="Grid Table 6 Colorful - Accent 5"/>
-    <w:basedOn w:val="605"/>
+    <w:basedOn w:val="816"/>
     <w:uiPriority w:val="99"/>
     <w:pPr>
       <w:spacing w:lineRule="auto" w:line="240" w:after="0"/>
@@ -5919,9 +6039,9 @@
       </w:rPr>
     </w:tblStylePr>
   </w:style>
-  <w:style w:type="table" w:styleId="94">
+  <w:style w:type="table" w:styleId="717">
     <w:name w:val="Grid Table 6 Colorful - Accent 6"/>
-    <w:basedOn w:val="605"/>
+    <w:basedOn w:val="816"/>
     <w:uiPriority w:val="99"/>
     <w:pPr>
       <w:spacing w:lineRule="auto" w:line="240" w:after="0"/>
@@ -5998,9 +6118,9 @@
       </w:rPr>
     </w:tblStylePr>
   </w:style>
-  <w:style w:type="table" w:styleId="95">
+  <w:style w:type="table" w:styleId="718">
     <w:name w:val="Grid Table 7 Colorful"/>
-    <w:basedOn w:val="605"/>
+    <w:basedOn w:val="816"/>
     <w:uiPriority w:val="99"/>
     <w:pPr>
       <w:spacing w:lineRule="auto" w:line="240" w:after="0"/>
@@ -6051,10 +6171,10 @@
       <w:tcPr>
         <w:shd w:color="FFFFFF"/>
         <w:tcBorders>
-          <w:left w:val="none"/>
-          <w:top w:val="none"/>
+          <w:left w:val="none" w:color="000000" w:sz="4" w:space="0"/>
+          <w:top w:val="none" w:color="000000" w:sz="4" w:space="0"/>
           <w:right w:val="single" w:color="000000" w:sz="4" w:space="0" w:themeColor="text1" w:themeTint="80"/>
-          <w:bottom w:val="none"/>
+          <w:bottom w:val="none" w:color="000000" w:sz="4" w:space="0"/>
         </w:tcBorders>
       </w:tcPr>
     </w:tblStylePr>
@@ -6068,9 +6188,9 @@
       <w:tcPr>
         <w:shd w:val="clear" w:color="FFFFFF" w:themeColor="light1"/>
         <w:tcBorders>
-          <w:left w:val="none"/>
-          <w:top w:val="none"/>
-          <w:right w:val="none"/>
+          <w:left w:val="none" w:color="000000" w:sz="4" w:space="0"/>
+          <w:top w:val="none" w:color="000000" w:sz="4" w:space="0"/>
+          <w:right w:val="none" w:color="000000" w:sz="4" w:space="0"/>
           <w:bottom w:val="single" w:color="000000" w:sz="4" w:space="0" w:themeColor="text1" w:themeTint="80"/>
         </w:tcBorders>
       </w:tcPr>
@@ -6086,9 +6206,9 @@
         <w:shd w:color="FFFFFF"/>
         <w:tcBorders>
           <w:left w:val="single" w:color="000000" w:sz="4" w:space="0" w:themeColor="text1" w:themeTint="80"/>
-          <w:top w:val="none"/>
-          <w:right w:val="none"/>
-          <w:bottom w:val="none"/>
+          <w:top w:val="none" w:color="000000" w:sz="4" w:space="0"/>
+          <w:right w:val="none" w:color="000000" w:sz="4" w:space="0"/>
+          <w:bottom w:val="none" w:color="000000" w:sz="4" w:space="0"/>
         </w:tcBorders>
       </w:tcPr>
     </w:tblStylePr>
@@ -6102,17 +6222,17 @@
       <w:tcPr>
         <w:shd w:val="clear" w:color="FFFFFF" w:themeColor="light1"/>
         <w:tcBorders>
-          <w:left w:val="none"/>
+          <w:left w:val="none" w:color="000000" w:sz="4" w:space="0"/>
           <w:top w:val="single" w:color="000000" w:sz="4" w:space="0" w:themeColor="text1" w:themeTint="80"/>
-          <w:right w:val="none"/>
-          <w:bottom w:val="none"/>
-        </w:tcBorders>
-      </w:tcPr>
-    </w:tblStylePr>
-  </w:style>
-  <w:style w:type="table" w:styleId="96">
+          <w:right w:val="none" w:color="000000" w:sz="4" w:space="0"/>
+          <w:bottom w:val="none" w:color="000000" w:sz="4" w:space="0"/>
+        </w:tcBorders>
+      </w:tcPr>
+    </w:tblStylePr>
+  </w:style>
+  <w:style w:type="table" w:styleId="719">
     <w:name w:val="Grid Table 7 Colorful - Accent 1"/>
-    <w:basedOn w:val="605"/>
+    <w:basedOn w:val="816"/>
     <w:uiPriority w:val="99"/>
     <w:pPr>
       <w:spacing w:lineRule="auto" w:line="240" w:after="0"/>
@@ -6163,10 +6283,10 @@
       <w:tcPr>
         <w:shd w:color="FFFFFF"/>
         <w:tcBorders>
-          <w:left w:val="none"/>
-          <w:top w:val="none"/>
+          <w:left w:val="none" w:color="000000" w:sz="4" w:space="0"/>
+          <w:top w:val="none" w:color="000000" w:sz="4" w:space="0"/>
           <w:right w:val="single" w:color="000000" w:sz="4" w:space="0" w:themeColor="accent1" w:themeTint="80"/>
-          <w:bottom w:val="none"/>
+          <w:bottom w:val="none" w:color="000000" w:sz="4" w:space="0"/>
         </w:tcBorders>
       </w:tcPr>
     </w:tblStylePr>
@@ -6180,9 +6300,9 @@
       <w:tcPr>
         <w:shd w:val="clear" w:color="FFFFFF" w:themeColor="light1"/>
         <w:tcBorders>
-          <w:left w:val="none"/>
-          <w:top w:val="none"/>
-          <w:right w:val="none"/>
+          <w:left w:val="none" w:color="000000" w:sz="4" w:space="0"/>
+          <w:top w:val="none" w:color="000000" w:sz="4" w:space="0"/>
+          <w:right w:val="none" w:color="000000" w:sz="4" w:space="0"/>
           <w:bottom w:val="single" w:color="000000" w:sz="4" w:space="0" w:themeColor="accent1" w:themeTint="80"/>
         </w:tcBorders>
       </w:tcPr>
@@ -6198,9 +6318,9 @@
         <w:shd w:color="FFFFFF"/>
         <w:tcBorders>
           <w:left w:val="single" w:color="000000" w:sz="4" w:space="0" w:themeColor="accent1" w:themeTint="80"/>
-          <w:top w:val="none"/>
-          <w:right w:val="none"/>
-          <w:bottom w:val="none"/>
+          <w:top w:val="none" w:color="000000" w:sz="4" w:space="0"/>
+          <w:right w:val="none" w:color="000000" w:sz="4" w:space="0"/>
+          <w:bottom w:val="none" w:color="000000" w:sz="4" w:space="0"/>
         </w:tcBorders>
       </w:tcPr>
     </w:tblStylePr>
@@ -6214,17 +6334,17 @@
       <w:tcPr>
         <w:shd w:val="clear" w:color="FFFFFF" w:themeColor="light1"/>
         <w:tcBorders>
-          <w:left w:val="none"/>
+          <w:left w:val="none" w:color="000000" w:sz="4" w:space="0"/>
           <w:top w:val="single" w:color="000000" w:sz="4" w:space="0" w:themeColor="accent1" w:themeTint="80"/>
-          <w:right w:val="none"/>
-          <w:bottom w:val="none"/>
-        </w:tcBorders>
-      </w:tcPr>
-    </w:tblStylePr>
-  </w:style>
-  <w:style w:type="table" w:styleId="97">
+          <w:right w:val="none" w:color="000000" w:sz="4" w:space="0"/>
+          <w:bottom w:val="none" w:color="000000" w:sz="4" w:space="0"/>
+        </w:tcBorders>
+      </w:tcPr>
+    </w:tblStylePr>
+  </w:style>
+  <w:style w:type="table" w:styleId="720">
     <w:name w:val="Grid Table 7 Colorful - Accent 2"/>
-    <w:basedOn w:val="605"/>
+    <w:basedOn w:val="816"/>
     <w:uiPriority w:val="99"/>
     <w:pPr>
       <w:spacing w:lineRule="auto" w:line="240" w:after="0"/>
@@ -6275,10 +6395,10 @@
       <w:tcPr>
         <w:shd w:color="FFFFFF"/>
         <w:tcBorders>
-          <w:left w:val="none"/>
-          <w:top w:val="none"/>
+          <w:left w:val="none" w:color="000000" w:sz="4" w:space="0"/>
+          <w:top w:val="none" w:color="000000" w:sz="4" w:space="0"/>
           <w:right w:val="single" w:color="000000" w:sz="4" w:space="0" w:themeColor="accent2" w:themeTint="97"/>
-          <w:bottom w:val="none"/>
+          <w:bottom w:val="none" w:color="000000" w:sz="4" w:space="0"/>
         </w:tcBorders>
       </w:tcPr>
     </w:tblStylePr>
@@ -6292,9 +6412,9 @@
       <w:tcPr>
         <w:shd w:val="clear" w:color="FFFFFF" w:themeColor="light1"/>
         <w:tcBorders>
-          <w:left w:val="none"/>
-          <w:top w:val="none"/>
-          <w:right w:val="none"/>
+          <w:left w:val="none" w:color="000000" w:sz="4" w:space="0"/>
+          <w:top w:val="none" w:color="000000" w:sz="4" w:space="0"/>
+          <w:right w:val="none" w:color="000000" w:sz="4" w:space="0"/>
           <w:bottom w:val="single" w:color="000000" w:sz="4" w:space="0" w:themeColor="accent2" w:themeTint="97"/>
         </w:tcBorders>
       </w:tcPr>
@@ -6310,9 +6430,9 @@
         <w:shd w:color="FFFFFF"/>
         <w:tcBorders>
           <w:left w:val="single" w:color="000000" w:sz="4" w:space="0" w:themeColor="accent2" w:themeTint="97"/>
-          <w:top w:val="none"/>
-          <w:right w:val="none"/>
-          <w:bottom w:val="none"/>
+          <w:top w:val="none" w:color="000000" w:sz="4" w:space="0"/>
+          <w:right w:val="none" w:color="000000" w:sz="4" w:space="0"/>
+          <w:bottom w:val="none" w:color="000000" w:sz="4" w:space="0"/>
         </w:tcBorders>
       </w:tcPr>
     </w:tblStylePr>
@@ -6326,17 +6446,17 @@
       <w:tcPr>
         <w:shd w:val="clear" w:color="FFFFFF" w:themeColor="light1"/>
         <w:tcBorders>
-          <w:left w:val="none"/>
+          <w:left w:val="none" w:color="000000" w:sz="4" w:space="0"/>
           <w:top w:val="single" w:color="000000" w:sz="4" w:space="0" w:themeColor="accent2" w:themeTint="97"/>
-          <w:right w:val="none"/>
-          <w:bottom w:val="none"/>
-        </w:tcBorders>
-      </w:tcPr>
-    </w:tblStylePr>
-  </w:style>
-  <w:style w:type="table" w:styleId="98">
+          <w:right w:val="none" w:color="000000" w:sz="4" w:space="0"/>
+          <w:bottom w:val="none" w:color="000000" w:sz="4" w:space="0"/>
+        </w:tcBorders>
+      </w:tcPr>
+    </w:tblStylePr>
+  </w:style>
+  <w:style w:type="table" w:styleId="721">
     <w:name w:val="Grid Table 7 Colorful - Accent 3"/>
-    <w:basedOn w:val="605"/>
+    <w:basedOn w:val="816"/>
     <w:uiPriority w:val="99"/>
     <w:pPr>
       <w:spacing w:lineRule="auto" w:line="240" w:after="0"/>
@@ -6387,10 +6507,10 @@
       <w:tcPr>
         <w:shd w:color="FFFFFF"/>
         <w:tcBorders>
-          <w:left w:val="none"/>
-          <w:top w:val="none"/>
+          <w:left w:val="none" w:color="000000" w:sz="4" w:space="0"/>
+          <w:top w:val="none" w:color="000000" w:sz="4" w:space="0"/>
           <w:right w:val="single" w:color="000000" w:sz="4" w:space="0" w:themeColor="accent3" w:themeTint="FE"/>
-          <w:bottom w:val="none"/>
+          <w:bottom w:val="none" w:color="000000" w:sz="4" w:space="0"/>
         </w:tcBorders>
       </w:tcPr>
     </w:tblStylePr>
@@ -6404,9 +6524,9 @@
       <w:tcPr>
         <w:shd w:val="clear" w:color="FFFFFF" w:themeColor="light1"/>
         <w:tcBorders>
-          <w:left w:val="none"/>
-          <w:top w:val="none"/>
-          <w:right w:val="none"/>
+          <w:left w:val="none" w:color="000000" w:sz="4" w:space="0"/>
+          <w:top w:val="none" w:color="000000" w:sz="4" w:space="0"/>
+          <w:right w:val="none" w:color="000000" w:sz="4" w:space="0"/>
           <w:bottom w:val="single" w:color="000000" w:sz="4" w:space="0" w:themeColor="accent3" w:themeTint="FE"/>
         </w:tcBorders>
       </w:tcPr>
@@ -6422,9 +6542,9 @@
         <w:shd w:color="FFFFFF"/>
         <w:tcBorders>
           <w:left w:val="single" w:color="000000" w:sz="4" w:space="0" w:themeColor="accent3" w:themeTint="FE"/>
-          <w:top w:val="none"/>
-          <w:right w:val="none"/>
-          <w:bottom w:val="none"/>
+          <w:top w:val="none" w:color="000000" w:sz="4" w:space="0"/>
+          <w:right w:val="none" w:color="000000" w:sz="4" w:space="0"/>
+          <w:bottom w:val="none" w:color="000000" w:sz="4" w:space="0"/>
         </w:tcBorders>
       </w:tcPr>
     </w:tblStylePr>
@@ -6438,17 +6558,17 @@
       <w:tcPr>
         <w:shd w:val="clear" w:color="FFFFFF" w:themeColor="light1"/>
         <w:tcBorders>
-          <w:left w:val="none"/>
+          <w:left w:val="none" w:color="000000" w:sz="4" w:space="0"/>
           <w:top w:val="single" w:color="000000" w:sz="4" w:space="0" w:themeColor="accent3" w:themeTint="FE"/>
-          <w:right w:val="none"/>
-          <w:bottom w:val="none"/>
-        </w:tcBorders>
-      </w:tcPr>
-    </w:tblStylePr>
-  </w:style>
-  <w:style w:type="table" w:styleId="99">
+          <w:right w:val="none" w:color="000000" w:sz="4" w:space="0"/>
+          <w:bottom w:val="none" w:color="000000" w:sz="4" w:space="0"/>
+        </w:tcBorders>
+      </w:tcPr>
+    </w:tblStylePr>
+  </w:style>
+  <w:style w:type="table" w:styleId="722">
     <w:name w:val="Grid Table 7 Colorful - Accent 4"/>
-    <w:basedOn w:val="605"/>
+    <w:basedOn w:val="816"/>
     <w:uiPriority w:val="99"/>
     <w:pPr>
       <w:spacing w:lineRule="auto" w:line="240" w:after="0"/>
@@ -6499,10 +6619,10 @@
       <w:tcPr>
         <w:shd w:color="FFFFFF"/>
         <w:tcBorders>
-          <w:left w:val="none"/>
-          <w:top w:val="none"/>
+          <w:left w:val="none" w:color="000000" w:sz="4" w:space="0"/>
+          <w:top w:val="none" w:color="000000" w:sz="4" w:space="0"/>
           <w:right w:val="single" w:color="000000" w:sz="4" w:space="0" w:themeColor="accent4" w:themeTint="9A"/>
-          <w:bottom w:val="none"/>
+          <w:bottom w:val="none" w:color="000000" w:sz="4" w:space="0"/>
         </w:tcBorders>
       </w:tcPr>
     </w:tblStylePr>
@@ -6516,9 +6636,9 @@
       <w:tcPr>
         <w:shd w:val="clear" w:color="FFFFFF" w:themeColor="light1"/>
         <w:tcBorders>
-          <w:left w:val="none"/>
-          <w:top w:val="none"/>
-          <w:right w:val="none"/>
+          <w:left w:val="none" w:color="000000" w:sz="4" w:space="0"/>
+          <w:top w:val="none" w:color="000000" w:sz="4" w:space="0"/>
+          <w:right w:val="none" w:color="000000" w:sz="4" w:space="0"/>
           <w:bottom w:val="single" w:color="000000" w:sz="4" w:space="0" w:themeColor="accent4" w:themeTint="9A"/>
         </w:tcBorders>
       </w:tcPr>
@@ -6534,9 +6654,9 @@
         <w:shd w:color="FFFFFF"/>
         <w:tcBorders>
           <w:left w:val="single" w:color="000000" w:sz="4" w:space="0" w:themeColor="accent4" w:themeTint="9A"/>
-          <w:top w:val="none"/>
-          <w:right w:val="none"/>
-          <w:bottom w:val="none"/>
+          <w:top w:val="none" w:color="000000" w:sz="4" w:space="0"/>
+          <w:right w:val="none" w:color="000000" w:sz="4" w:space="0"/>
+          <w:bottom w:val="none" w:color="000000" w:sz="4" w:space="0"/>
         </w:tcBorders>
       </w:tcPr>
     </w:tblStylePr>
@@ -6550,17 +6670,17 @@
       <w:tcPr>
         <w:shd w:val="clear" w:color="FFFFFF" w:themeColor="light1"/>
         <w:tcBorders>
-          <w:left w:val="none"/>
+          <w:left w:val="none" w:color="000000" w:sz="4" w:space="0"/>
           <w:top w:val="single" w:color="000000" w:sz="4" w:space="0" w:themeColor="accent4" w:themeTint="9A"/>
-          <w:right w:val="none"/>
-          <w:bottom w:val="none"/>
-        </w:tcBorders>
-      </w:tcPr>
-    </w:tblStylePr>
-  </w:style>
-  <w:style w:type="table" w:styleId="100">
+          <w:right w:val="none" w:color="000000" w:sz="4" w:space="0"/>
+          <w:bottom w:val="none" w:color="000000" w:sz="4" w:space="0"/>
+        </w:tcBorders>
+      </w:tcPr>
+    </w:tblStylePr>
+  </w:style>
+  <w:style w:type="table" w:styleId="723">
     <w:name w:val="Grid Table 7 Colorful - Accent 5"/>
-    <w:basedOn w:val="605"/>
+    <w:basedOn w:val="816"/>
     <w:uiPriority w:val="99"/>
     <w:pPr>
       <w:spacing w:lineRule="auto" w:line="240" w:after="0"/>
@@ -6611,10 +6731,10 @@
       <w:tcPr>
         <w:shd w:color="FFFFFF"/>
         <w:tcBorders>
-          <w:left w:val="none"/>
-          <w:top w:val="none"/>
+          <w:left w:val="none" w:color="000000" w:sz="4" w:space="0"/>
+          <w:top w:val="none" w:color="000000" w:sz="4" w:space="0"/>
           <w:right w:val="single" w:color="000000" w:sz="4" w:space="0" w:themeColor="accent5" w:themeTint="90"/>
-          <w:bottom w:val="none"/>
+          <w:bottom w:val="none" w:color="000000" w:sz="4" w:space="0"/>
         </w:tcBorders>
       </w:tcPr>
     </w:tblStylePr>
@@ -6628,9 +6748,9 @@
       <w:tcPr>
         <w:shd w:val="clear" w:color="FFFFFF" w:themeColor="light1"/>
         <w:tcBorders>
-          <w:left w:val="none"/>
-          <w:top w:val="none"/>
-          <w:right w:val="none"/>
+          <w:left w:val="none" w:color="000000" w:sz="4" w:space="0"/>
+          <w:top w:val="none" w:color="000000" w:sz="4" w:space="0"/>
+          <w:right w:val="none" w:color="000000" w:sz="4" w:space="0"/>
           <w:bottom w:val="single" w:color="000000" w:sz="4" w:space="0" w:themeColor="accent5" w:themeTint="90"/>
         </w:tcBorders>
       </w:tcPr>
@@ -6646,9 +6766,9 @@
         <w:shd w:color="FFFFFF"/>
         <w:tcBorders>
           <w:left w:val="single" w:color="000000" w:sz="4" w:space="0" w:themeColor="accent5" w:themeTint="90"/>
-          <w:top w:val="none"/>
-          <w:right w:val="none"/>
-          <w:bottom w:val="none"/>
+          <w:top w:val="none" w:color="000000" w:sz="4" w:space="0"/>
+          <w:right w:val="none" w:color="000000" w:sz="4" w:space="0"/>
+          <w:bottom w:val="none" w:color="000000" w:sz="4" w:space="0"/>
         </w:tcBorders>
       </w:tcPr>
     </w:tblStylePr>
@@ -6662,17 +6782,17 @@
       <w:tcPr>
         <w:shd w:val="clear" w:color="FFFFFF" w:themeColor="light1"/>
         <w:tcBorders>
-          <w:left w:val="none"/>
+          <w:left w:val="none" w:color="000000" w:sz="4" w:space="0"/>
           <w:top w:val="single" w:color="000000" w:sz="4" w:space="0" w:themeColor="accent5" w:themeTint="90"/>
-          <w:right w:val="none"/>
-          <w:bottom w:val="none"/>
-        </w:tcBorders>
-      </w:tcPr>
-    </w:tblStylePr>
-  </w:style>
-  <w:style w:type="table" w:styleId="101">
+          <w:right w:val="none" w:color="000000" w:sz="4" w:space="0"/>
+          <w:bottom w:val="none" w:color="000000" w:sz="4" w:space="0"/>
+        </w:tcBorders>
+      </w:tcPr>
+    </w:tblStylePr>
+  </w:style>
+  <w:style w:type="table" w:styleId="724">
     <w:name w:val="Grid Table 7 Colorful - Accent 6"/>
-    <w:basedOn w:val="605"/>
+    <w:basedOn w:val="816"/>
     <w:uiPriority w:val="99"/>
     <w:pPr>
       <w:spacing w:lineRule="auto" w:line="240" w:after="0"/>
@@ -6723,10 +6843,10 @@
       <w:tcPr>
         <w:shd w:color="FFFFFF"/>
         <w:tcBorders>
-          <w:left w:val="none"/>
-          <w:top w:val="none"/>
+          <w:left w:val="none" w:color="000000" w:sz="4" w:space="0"/>
+          <w:top w:val="none" w:color="000000" w:sz="4" w:space="0"/>
           <w:right w:val="single" w:color="000000" w:sz="4" w:space="0" w:themeColor="accent6" w:themeTint="90"/>
-          <w:bottom w:val="none"/>
+          <w:bottom w:val="none" w:color="000000" w:sz="4" w:space="0"/>
         </w:tcBorders>
       </w:tcPr>
     </w:tblStylePr>
@@ -6740,9 +6860,9 @@
       <w:tcPr>
         <w:shd w:val="clear" w:color="FFFFFF" w:themeColor="light1"/>
         <w:tcBorders>
-          <w:left w:val="none"/>
-          <w:top w:val="none"/>
-          <w:right w:val="none"/>
+          <w:left w:val="none" w:color="000000" w:sz="4" w:space="0"/>
+          <w:top w:val="none" w:color="000000" w:sz="4" w:space="0"/>
+          <w:right w:val="none" w:color="000000" w:sz="4" w:space="0"/>
           <w:bottom w:val="single" w:color="000000" w:sz="4" w:space="0" w:themeColor="accent6" w:themeTint="90"/>
         </w:tcBorders>
       </w:tcPr>
@@ -6758,9 +6878,9 @@
         <w:shd w:color="FFFFFF"/>
         <w:tcBorders>
           <w:left w:val="single" w:color="000000" w:sz="4" w:space="0" w:themeColor="accent6" w:themeTint="90"/>
-          <w:top w:val="none"/>
-          <w:right w:val="none"/>
-          <w:bottom w:val="none"/>
+          <w:top w:val="none" w:color="000000" w:sz="4" w:space="0"/>
+          <w:right w:val="none" w:color="000000" w:sz="4" w:space="0"/>
+          <w:bottom w:val="none" w:color="000000" w:sz="4" w:space="0"/>
         </w:tcBorders>
       </w:tcPr>
     </w:tblStylePr>
@@ -6774,17 +6894,17 @@
       <w:tcPr>
         <w:shd w:val="clear" w:color="FFFFFF" w:themeColor="light1"/>
         <w:tcBorders>
-          <w:left w:val="none"/>
+          <w:left w:val="none" w:color="000000" w:sz="4" w:space="0"/>
           <w:top w:val="single" w:color="000000" w:sz="4" w:space="0" w:themeColor="accent6" w:themeTint="90"/>
-          <w:right w:val="none"/>
-          <w:bottom w:val="none"/>
-        </w:tcBorders>
-      </w:tcPr>
-    </w:tblStylePr>
-  </w:style>
-  <w:style w:type="table" w:styleId="102">
+          <w:right w:val="none" w:color="000000" w:sz="4" w:space="0"/>
+          <w:bottom w:val="none" w:color="000000" w:sz="4" w:space="0"/>
+        </w:tcBorders>
+      </w:tcPr>
+    </w:tblStylePr>
+  </w:style>
+  <w:style w:type="table" w:styleId="725">
     <w:name w:val="List Table 1 Light"/>
-    <w:basedOn w:val="605"/>
+    <w:basedOn w:val="816"/>
     <w:uiPriority w:val="99"/>
     <w:pPr>
       <w:spacing w:lineRule="auto" w:line="240" w:after="0"/>
@@ -6845,9 +6965,9 @@
       </w:tcPr>
     </w:tblStylePr>
   </w:style>
-  <w:style w:type="table" w:styleId="103">
+  <w:style w:type="table" w:styleId="726">
     <w:name w:val="List Table 1 Light - Accent 1"/>
-    <w:basedOn w:val="605"/>
+    <w:basedOn w:val="816"/>
     <w:uiPriority w:val="99"/>
     <w:pPr>
       <w:spacing w:lineRule="auto" w:line="240" w:after="0"/>
@@ -6908,9 +7028,9 @@
       </w:tcPr>
     </w:tblStylePr>
   </w:style>
-  <w:style w:type="table" w:styleId="104">
+  <w:style w:type="table" w:styleId="727">
     <w:name w:val="List Table 1 Light - Accent 2"/>
-    <w:basedOn w:val="605"/>
+    <w:basedOn w:val="816"/>
     <w:uiPriority w:val="99"/>
     <w:pPr>
       <w:spacing w:lineRule="auto" w:line="240" w:after="0"/>
@@ -6971,9 +7091,9 @@
       </w:tcPr>
     </w:tblStylePr>
   </w:style>
-  <w:style w:type="table" w:styleId="105">
+  <w:style w:type="table" w:styleId="728">
     <w:name w:val="List Table 1 Light - Accent 3"/>
-    <w:basedOn w:val="605"/>
+    <w:basedOn w:val="816"/>
     <w:uiPriority w:val="99"/>
     <w:pPr>
       <w:spacing w:lineRule="auto" w:line="240" w:after="0"/>
@@ -7034,9 +7154,9 @@
       </w:tcPr>
     </w:tblStylePr>
   </w:style>
-  <w:style w:type="table" w:styleId="106">
+  <w:style w:type="table" w:styleId="729">
     <w:name w:val="List Table 1 Light - Accent 4"/>
-    <w:basedOn w:val="605"/>
+    <w:basedOn w:val="816"/>
     <w:uiPriority w:val="99"/>
     <w:pPr>
       <w:spacing w:lineRule="auto" w:line="240" w:after="0"/>
@@ -7097,9 +7217,9 @@
       </w:tcPr>
     </w:tblStylePr>
   </w:style>
-  <w:style w:type="table" w:styleId="107">
+  <w:style w:type="table" w:styleId="730">
     <w:name w:val="List Table 1 Light - Accent 5"/>
-    <w:basedOn w:val="605"/>
+    <w:basedOn w:val="816"/>
     <w:uiPriority w:val="99"/>
     <w:pPr>
       <w:spacing w:lineRule="auto" w:line="240" w:after="0"/>
@@ -7160,9 +7280,9 @@
       </w:tcPr>
     </w:tblStylePr>
   </w:style>
-  <w:style w:type="table" w:styleId="108">
+  <w:style w:type="table" w:styleId="731">
     <w:name w:val="List Table 1 Light - Accent 6"/>
-    <w:basedOn w:val="605"/>
+    <w:basedOn w:val="816"/>
     <w:uiPriority w:val="99"/>
     <w:pPr>
       <w:spacing w:lineRule="auto" w:line="240" w:after="0"/>
@@ -7223,9 +7343,9 @@
       </w:tcPr>
     </w:tblStylePr>
   </w:style>
-  <w:style w:type="table" w:styleId="109">
+  <w:style w:type="table" w:styleId="732">
     <w:name w:val="List Table 2"/>
-    <w:basedOn w:val="605"/>
+    <w:basedOn w:val="816"/>
     <w:uiPriority w:val="99"/>
     <w:pPr>
       <w:spacing w:lineRule="auto" w:line="240" w:after="0"/>
@@ -7309,9 +7429,9 @@
       </w:tcPr>
     </w:tblStylePr>
   </w:style>
-  <w:style w:type="table" w:styleId="110">
+  <w:style w:type="table" w:styleId="733">
     <w:name w:val="List Table 2 - Accent 1"/>
-    <w:basedOn w:val="605"/>
+    <w:basedOn w:val="816"/>
     <w:uiPriority w:val="99"/>
     <w:pPr>
       <w:spacing w:lineRule="auto" w:line="240" w:after="0"/>
@@ -7395,9 +7515,9 @@
       </w:tcPr>
     </w:tblStylePr>
   </w:style>
-  <w:style w:type="table" w:styleId="111">
+  <w:style w:type="table" w:styleId="734">
     <w:name w:val="List Table 2 - Accent 2"/>
-    <w:basedOn w:val="605"/>
+    <w:basedOn w:val="816"/>
     <w:uiPriority w:val="99"/>
     <w:pPr>
       <w:spacing w:lineRule="auto" w:line="240" w:after="0"/>
@@ -7481,9 +7601,9 @@
       </w:tcPr>
     </w:tblStylePr>
   </w:style>
-  <w:style w:type="table" w:styleId="112">
+  <w:style w:type="table" w:styleId="735">
     <w:name w:val="List Table 2 - Accent 3"/>
-    <w:basedOn w:val="605"/>
+    <w:basedOn w:val="816"/>
     <w:uiPriority w:val="99"/>
     <w:pPr>
       <w:spacing w:lineRule="auto" w:line="240" w:after="0"/>
@@ -7567,9 +7687,9 @@
       </w:tcPr>
     </w:tblStylePr>
   </w:style>
-  <w:style w:type="table" w:styleId="113">
+  <w:style w:type="table" w:styleId="736">
     <w:name w:val="List Table 2 - Accent 4"/>
-    <w:basedOn w:val="605"/>
+    <w:basedOn w:val="816"/>
     <w:uiPriority w:val="99"/>
     <w:pPr>
       <w:spacing w:lineRule="auto" w:line="240" w:after="0"/>
@@ -7653,9 +7773,9 @@
       </w:tcPr>
     </w:tblStylePr>
   </w:style>
-  <w:style w:type="table" w:styleId="114">
+  <w:style w:type="table" w:styleId="737">
     <w:name w:val="List Table 2 - Accent 5"/>
-    <w:basedOn w:val="605"/>
+    <w:basedOn w:val="816"/>
     <w:uiPriority w:val="99"/>
     <w:pPr>
       <w:spacing w:lineRule="auto" w:line="240" w:after="0"/>
@@ -7739,9 +7859,9 @@
       </w:tcPr>
     </w:tblStylePr>
   </w:style>
-  <w:style w:type="table" w:styleId="115">
+  <w:style w:type="table" w:styleId="738">
     <w:name w:val="List Table 2 - Accent 6"/>
-    <w:basedOn w:val="605"/>
+    <w:basedOn w:val="816"/>
     <w:uiPriority w:val="99"/>
     <w:pPr>
       <w:spacing w:lineRule="auto" w:line="240" w:after="0"/>
@@ -7825,9 +7945,9 @@
       </w:tcPr>
     </w:tblStylePr>
   </w:style>
-  <w:style w:type="table" w:styleId="116">
+  <w:style w:type="table" w:styleId="739">
     <w:name w:val="List Table 3"/>
-    <w:basedOn w:val="605"/>
+    <w:basedOn w:val="816"/>
     <w:uiPriority w:val="99"/>
     <w:pPr>
       <w:spacing w:lineRule="auto" w:line="240" w:after="0"/>
@@ -7899,9 +8019,9 @@
       </w:rPr>
     </w:tblStylePr>
   </w:style>
-  <w:style w:type="table" w:styleId="117">
+  <w:style w:type="table" w:styleId="740">
     <w:name w:val="List Table 3 - Accent 1"/>
-    <w:basedOn w:val="605"/>
+    <w:basedOn w:val="816"/>
     <w:uiPriority w:val="99"/>
     <w:pPr>
       <w:spacing w:lineRule="auto" w:line="240" w:after="0"/>
@@ -7973,9 +8093,9 @@
       </w:rPr>
     </w:tblStylePr>
   </w:style>
-  <w:style w:type="table" w:styleId="118">
+  <w:style w:type="table" w:styleId="741">
     <w:name w:val="List Table 3 - Accent 2"/>
-    <w:basedOn w:val="605"/>
+    <w:basedOn w:val="816"/>
     <w:uiPriority w:val="99"/>
     <w:pPr>
       <w:spacing w:lineRule="auto" w:line="240" w:after="0"/>
@@ -8047,9 +8167,9 @@
       </w:rPr>
     </w:tblStylePr>
   </w:style>
-  <w:style w:type="table" w:styleId="119">
+  <w:style w:type="table" w:styleId="742">
     <w:name w:val="List Table 3 - Accent 3"/>
-    <w:basedOn w:val="605"/>
+    <w:basedOn w:val="816"/>
     <w:uiPriority w:val="99"/>
     <w:pPr>
       <w:spacing w:lineRule="auto" w:line="240" w:after="0"/>
@@ -8121,9 +8241,9 @@
       </w:rPr>
     </w:tblStylePr>
   </w:style>
-  <w:style w:type="table" w:styleId="120">
+  <w:style w:type="table" w:styleId="743">
     <w:name w:val="List Table 3 - Accent 4"/>
-    <w:basedOn w:val="605"/>
+    <w:basedOn w:val="816"/>
     <w:uiPriority w:val="99"/>
     <w:pPr>
       <w:spacing w:lineRule="auto" w:line="240" w:after="0"/>
@@ -8195,9 +8315,9 @@
       </w:rPr>
     </w:tblStylePr>
   </w:style>
-  <w:style w:type="table" w:styleId="121">
+  <w:style w:type="table" w:styleId="744">
     <w:name w:val="List Table 3 - Accent 5"/>
-    <w:basedOn w:val="605"/>
+    <w:basedOn w:val="816"/>
     <w:uiPriority w:val="99"/>
     <w:pPr>
       <w:spacing w:lineRule="auto" w:line="240" w:after="0"/>
@@ -8269,9 +8389,9 @@
       </w:rPr>
     </w:tblStylePr>
   </w:style>
-  <w:style w:type="table" w:styleId="122">
+  <w:style w:type="table" w:styleId="745">
     <w:name w:val="List Table 3 - Accent 6"/>
-    <w:basedOn w:val="605"/>
+    <w:basedOn w:val="816"/>
     <w:uiPriority w:val="99"/>
     <w:pPr>
       <w:spacing w:lineRule="auto" w:line="240" w:after="0"/>
@@ -8343,9 +8463,9 @@
       </w:rPr>
     </w:tblStylePr>
   </w:style>
-  <w:style w:type="table" w:styleId="123">
+  <w:style w:type="table" w:styleId="746">
     <w:name w:val="List Table 4"/>
-    <w:basedOn w:val="605"/>
+    <w:basedOn w:val="816"/>
     <w:uiPriority w:val="99"/>
     <w:pPr>
       <w:spacing w:lineRule="auto" w:line="240" w:after="0"/>
@@ -8412,9 +8532,9 @@
       </w:rPr>
     </w:tblStylePr>
   </w:style>
-  <w:style w:type="table" w:styleId="124">
+  <w:style w:type="table" w:styleId="747">
     <w:name w:val="List Table 4 - Accent 1"/>
-    <w:basedOn w:val="605"/>
+    <w:basedOn w:val="816"/>
     <w:uiPriority w:val="99"/>
     <w:pPr>
       <w:spacing w:lineRule="auto" w:line="240" w:after="0"/>
@@ -8481,9 +8601,9 @@
       </w:rPr>
     </w:tblStylePr>
   </w:style>
-  <w:style w:type="table" w:styleId="125">
+  <w:style w:type="table" w:styleId="748">
     <w:name w:val="List Table 4 - Accent 2"/>
-    <w:basedOn w:val="605"/>
+    <w:basedOn w:val="816"/>
     <w:uiPriority w:val="99"/>
     <w:pPr>
       <w:spacing w:lineRule="auto" w:line="240" w:after="0"/>
@@ -8550,9 +8670,9 @@
       </w:rPr>
     </w:tblStylePr>
   </w:style>
-  <w:style w:type="table" w:styleId="126">
+  <w:style w:type="table" w:styleId="749">
     <w:name w:val="List Table 4 - Accent 3"/>
-    <w:basedOn w:val="605"/>
+    <w:basedOn w:val="816"/>
     <w:uiPriority w:val="99"/>
     <w:pPr>
       <w:spacing w:lineRule="auto" w:line="240" w:after="0"/>
@@ -8619,9 +8739,9 @@
       </w:rPr>
     </w:tblStylePr>
   </w:style>
-  <w:style w:type="table" w:styleId="127">
+  <w:style w:type="table" w:styleId="750">
     <w:name w:val="List Table 4 - Accent 4"/>
-    <w:basedOn w:val="605"/>
+    <w:basedOn w:val="816"/>
     <w:uiPriority w:val="99"/>
     <w:pPr>
       <w:spacing w:lineRule="auto" w:line="240" w:after="0"/>
@@ -8688,9 +8808,9 @@
       </w:rPr>
     </w:tblStylePr>
   </w:style>
-  <w:style w:type="table" w:styleId="128">
+  <w:style w:type="table" w:styleId="751">
     <w:name w:val="List Table 4 - Accent 5"/>
-    <w:basedOn w:val="605"/>
+    <w:basedOn w:val="816"/>
     <w:uiPriority w:val="99"/>
     <w:pPr>
       <w:spacing w:lineRule="auto" w:line="240" w:after="0"/>
@@ -8757,9 +8877,9 @@
       </w:rPr>
     </w:tblStylePr>
   </w:style>
-  <w:style w:type="table" w:styleId="129">
+  <w:style w:type="table" w:styleId="752">
     <w:name w:val="List Table 4 - Accent 6"/>
-    <w:basedOn w:val="605"/>
+    <w:basedOn w:val="816"/>
     <w:uiPriority w:val="99"/>
     <w:pPr>
       <w:spacing w:lineRule="auto" w:line="240" w:after="0"/>
@@ -8826,9 +8946,9 @@
       </w:rPr>
     </w:tblStylePr>
   </w:style>
-  <w:style w:type="table" w:styleId="130">
+  <w:style w:type="table" w:styleId="753">
     <w:name w:val="List Table 5 Dark"/>
-    <w:basedOn w:val="605"/>
+    <w:basedOn w:val="816"/>
     <w:uiPriority w:val="99"/>
     <w:pPr>
       <w:spacing w:lineRule="auto" w:line="240" w:after="0"/>
@@ -8933,9 +9053,9 @@
       </w:rPr>
     </w:tblStylePr>
   </w:style>
-  <w:style w:type="table" w:styleId="131">
+  <w:style w:type="table" w:styleId="754">
     <w:name w:val="List Table 5 Dark - Accent 1"/>
-    <w:basedOn w:val="605"/>
+    <w:basedOn w:val="816"/>
     <w:uiPriority w:val="99"/>
     <w:pPr>
       <w:spacing w:lineRule="auto" w:line="240" w:after="0"/>
@@ -9040,9 +9160,9 @@
       </w:rPr>
     </w:tblStylePr>
   </w:style>
-  <w:style w:type="table" w:styleId="132">
+  <w:style w:type="table" w:styleId="755">
     <w:name w:val="List Table 5 Dark - Accent 2"/>
-    <w:basedOn w:val="605"/>
+    <w:basedOn w:val="816"/>
     <w:uiPriority w:val="99"/>
     <w:pPr>
       <w:spacing w:lineRule="auto" w:line="240" w:after="0"/>
@@ -9147,9 +9267,9 @@
       </w:rPr>
     </w:tblStylePr>
   </w:style>
-  <w:style w:type="table" w:styleId="133">
+  <w:style w:type="table" w:styleId="756">
     <w:name w:val="List Table 5 Dark - Accent 3"/>
-    <w:basedOn w:val="605"/>
+    <w:basedOn w:val="816"/>
     <w:uiPriority w:val="99"/>
     <w:pPr>
       <w:spacing w:lineRule="auto" w:line="240" w:after="0"/>
@@ -9254,9 +9374,9 @@
       </w:rPr>
     </w:tblStylePr>
   </w:style>
-  <w:style w:type="table" w:styleId="134">
+  <w:style w:type="table" w:styleId="757">
     <w:name w:val="List Table 5 Dark - Accent 4"/>
-    <w:basedOn w:val="605"/>
+    <w:basedOn w:val="816"/>
     <w:uiPriority w:val="99"/>
     <w:pPr>
       <w:spacing w:lineRule="auto" w:line="240" w:after="0"/>
@@ -9361,9 +9481,9 @@
       </w:rPr>
     </w:tblStylePr>
   </w:style>
-  <w:style w:type="table" w:styleId="135">
+  <w:style w:type="table" w:styleId="758">
     <w:name w:val="List Table 5 Dark - Accent 5"/>
-    <w:basedOn w:val="605"/>
+    <w:basedOn w:val="816"/>
     <w:uiPriority w:val="99"/>
     <w:pPr>
       <w:spacing w:lineRule="auto" w:line="240" w:after="0"/>
@@ -9468,9 +9588,9 @@
       </w:rPr>
     </w:tblStylePr>
   </w:style>
-  <w:style w:type="table" w:styleId="136">
+  <w:style w:type="table" w:styleId="759">
     <w:name w:val="List Table 5 Dark - Accent 6"/>
-    <w:basedOn w:val="605"/>
+    <w:basedOn w:val="816"/>
     <w:uiPriority w:val="99"/>
     <w:pPr>
       <w:spacing w:lineRule="auto" w:line="240" w:after="0"/>
@@ -9575,9 +9695,9 @@
       </w:rPr>
     </w:tblStylePr>
   </w:style>
-  <w:style w:type="table" w:styleId="137">
+  <w:style w:type="table" w:styleId="760">
     <w:name w:val="List Table 6 Colorful"/>
-    <w:basedOn w:val="605"/>
+    <w:basedOn w:val="816"/>
     <w:uiPriority w:val="99"/>
     <w:pPr>
       <w:spacing w:lineRule="auto" w:line="240" w:after="0"/>
@@ -9648,9 +9768,9 @@
       </w:tcPr>
     </w:tblStylePr>
   </w:style>
-  <w:style w:type="table" w:styleId="138">
+  <w:style w:type="table" w:styleId="761">
     <w:name w:val="List Table 6 Colorful - Accent 1"/>
-    <w:basedOn w:val="605"/>
+    <w:basedOn w:val="816"/>
     <w:uiPriority w:val="99"/>
     <w:pPr>
       <w:spacing w:lineRule="auto" w:line="240" w:after="0"/>
@@ -9721,9 +9841,9 @@
       </w:tcPr>
     </w:tblStylePr>
   </w:style>
-  <w:style w:type="table" w:styleId="139">
+  <w:style w:type="table" w:styleId="762">
     <w:name w:val="List Table 6 Colorful - Accent 2"/>
-    <w:basedOn w:val="605"/>
+    <w:basedOn w:val="816"/>
     <w:uiPriority w:val="99"/>
     <w:pPr>
       <w:spacing w:lineRule="auto" w:line="240" w:after="0"/>
@@ -9794,9 +9914,9 @@
       </w:tcPr>
     </w:tblStylePr>
   </w:style>
-  <w:style w:type="table" w:styleId="140">
+  <w:style w:type="table" w:styleId="763">
     <w:name w:val="List Table 6 Colorful - Accent 3"/>
-    <w:basedOn w:val="605"/>
+    <w:basedOn w:val="816"/>
     <w:uiPriority w:val="99"/>
     <w:pPr>
       <w:spacing w:lineRule="auto" w:line="240" w:after="0"/>
@@ -9867,9 +9987,9 @@
       </w:tcPr>
     </w:tblStylePr>
   </w:style>
-  <w:style w:type="table" w:styleId="141">
+  <w:style w:type="table" w:styleId="764">
     <w:name w:val="List Table 6 Colorful - Accent 4"/>
-    <w:basedOn w:val="605"/>
+    <w:basedOn w:val="816"/>
     <w:uiPriority w:val="99"/>
     <w:pPr>
       <w:spacing w:lineRule="auto" w:line="240" w:after="0"/>
@@ -9940,9 +10060,9 @@
       </w:tcPr>
     </w:tblStylePr>
   </w:style>
-  <w:style w:type="table" w:styleId="142">
+  <w:style w:type="table" w:styleId="765">
     <w:name w:val="List Table 6 Colorful - Accent 5"/>
-    <w:basedOn w:val="605"/>
+    <w:basedOn w:val="816"/>
     <w:uiPriority w:val="99"/>
     <w:pPr>
       <w:spacing w:lineRule="auto" w:line="240" w:after="0"/>
@@ -10013,9 +10133,9 @@
       </w:tcPr>
     </w:tblStylePr>
   </w:style>
-  <w:style w:type="table" w:styleId="143">
+  <w:style w:type="table" w:styleId="766">
     <w:name w:val="List Table 6 Colorful - Accent 6"/>
-    <w:basedOn w:val="605"/>
+    <w:basedOn w:val="816"/>
     <w:uiPriority w:val="99"/>
     <w:pPr>
       <w:spacing w:lineRule="auto" w:line="240" w:after="0"/>
@@ -10086,9 +10206,9 @@
       </w:tcPr>
     </w:tblStylePr>
   </w:style>
-  <w:style w:type="table" w:styleId="144">
+  <w:style w:type="table" w:styleId="767">
     <w:name w:val="List Table 7 Colorful"/>
-    <w:basedOn w:val="605"/>
+    <w:basedOn w:val="816"/>
     <w:uiPriority w:val="99"/>
     <w:pPr>
       <w:spacing w:lineRule="auto" w:line="240" w:after="0"/>
@@ -10136,10 +10256,10 @@
       <w:tcPr>
         <w:shd w:color="FFFFFF"/>
         <w:tcBorders>
-          <w:left w:val="none"/>
-          <w:top w:val="none"/>
+          <w:left w:val="none" w:color="000000" w:sz="4" w:space="0"/>
+          <w:top w:val="none" w:color="000000" w:sz="4" w:space="0"/>
           <w:right w:val="single" w:color="000000" w:sz="4" w:space="0" w:themeColor="text1" w:themeTint="80"/>
-          <w:bottom w:val="none"/>
+          <w:bottom w:val="none" w:color="000000" w:sz="4" w:space="0"/>
         </w:tcBorders>
       </w:tcPr>
     </w:tblStylePr>
@@ -10153,9 +10273,9 @@
       <w:tcPr>
         <w:shd w:val="clear" w:color="FFFFFF" w:themeColor="light1"/>
         <w:tcBorders>
-          <w:left w:val="none"/>
-          <w:top w:val="none"/>
-          <w:right w:val="none"/>
+          <w:left w:val="none" w:color="000000" w:sz="4" w:space="0"/>
+          <w:top w:val="none" w:color="000000" w:sz="4" w:space="0"/>
+          <w:right w:val="none" w:color="000000" w:sz="4" w:space="0"/>
           <w:bottom w:val="single" w:color="000000" w:sz="4" w:space="0" w:themeColor="text1" w:themeTint="80"/>
         </w:tcBorders>
       </w:tcPr>
@@ -10171,9 +10291,9 @@
         <w:shd w:color="FFFFFF"/>
         <w:tcBorders>
           <w:left w:val="single" w:color="000000" w:sz="4" w:space="0" w:themeColor="text1" w:themeTint="80"/>
-          <w:top w:val="none"/>
-          <w:right w:val="none"/>
-          <w:bottom w:val="none"/>
+          <w:top w:val="none" w:color="000000" w:sz="4" w:space="0"/>
+          <w:right w:val="none" w:color="000000" w:sz="4" w:space="0"/>
+          <w:bottom w:val="none" w:color="000000" w:sz="4" w:space="0"/>
         </w:tcBorders>
       </w:tcPr>
     </w:tblStylePr>
@@ -10187,10 +10307,10 @@
       <w:tcPr>
         <w:shd w:val="clear" w:color="FFFFFF" w:themeColor="light1"/>
         <w:tcBorders>
-          <w:left w:val="none"/>
+          <w:left w:val="none" w:color="000000" w:sz="4" w:space="0"/>
           <w:top w:val="single" w:color="000000" w:sz="4" w:space="0" w:themeColor="text1" w:themeTint="80"/>
-          <w:right w:val="none"/>
-          <w:bottom w:val="none"/>
+          <w:right w:val="none" w:color="000000" w:sz="4" w:space="0"/>
+          <w:bottom w:val="none" w:color="000000" w:sz="4" w:space="0"/>
         </w:tcBorders>
       </w:tcPr>
     </w:tblStylePr>
@@ -10202,9 +10322,9 @@
       </w:rPr>
     </w:tblStylePr>
   </w:style>
-  <w:style w:type="table" w:styleId="145">
+  <w:style w:type="table" w:styleId="768">
     <w:name w:val="List Table 7 Colorful - Accent 1"/>
-    <w:basedOn w:val="605"/>
+    <w:basedOn w:val="816"/>
     <w:uiPriority w:val="99"/>
     <w:pPr>
       <w:spacing w:lineRule="auto" w:line="240" w:after="0"/>
@@ -10252,10 +10372,10 @@
       <w:tcPr>
         <w:shd w:color="FFFFFF"/>
         <w:tcBorders>
-          <w:left w:val="none"/>
-          <w:top w:val="none"/>
+          <w:left w:val="none" w:color="000000" w:sz="4" w:space="0"/>
+          <w:top w:val="none" w:color="000000" w:sz="4" w:space="0"/>
           <w:right w:val="single" w:color="000000" w:sz="4" w:space="0" w:themeColor="accent1"/>
-          <w:bottom w:val="none"/>
+          <w:bottom w:val="none" w:color="000000" w:sz="4" w:space="0"/>
         </w:tcBorders>
       </w:tcPr>
     </w:tblStylePr>
@@ -10269,9 +10389,9 @@
       <w:tcPr>
         <w:shd w:val="clear" w:color="FFFFFF" w:themeColor="light1"/>
         <w:tcBorders>
-          <w:left w:val="none"/>
-          <w:top w:val="none"/>
-          <w:right w:val="none"/>
+          <w:left w:val="none" w:color="000000" w:sz="4" w:space="0"/>
+          <w:top w:val="none" w:color="000000" w:sz="4" w:space="0"/>
+          <w:right w:val="none" w:color="000000" w:sz="4" w:space="0"/>
           <w:bottom w:val="single" w:color="000000" w:sz="4" w:space="0" w:themeColor="accent1"/>
         </w:tcBorders>
       </w:tcPr>
@@ -10287,9 +10407,9 @@
         <w:shd w:color="FFFFFF"/>
         <w:tcBorders>
           <w:left w:val="single" w:color="000000" w:sz="4" w:space="0" w:themeColor="accent1"/>
-          <w:top w:val="none"/>
-          <w:right w:val="none"/>
-          <w:bottom w:val="none"/>
+          <w:top w:val="none" w:color="000000" w:sz="4" w:space="0"/>
+          <w:right w:val="none" w:color="000000" w:sz="4" w:space="0"/>
+          <w:bottom w:val="none" w:color="000000" w:sz="4" w:space="0"/>
         </w:tcBorders>
       </w:tcPr>
     </w:tblStylePr>
@@ -10303,10 +10423,10 @@
       <w:tcPr>
         <w:shd w:val="clear" w:color="FFFFFF" w:themeColor="light1"/>
         <w:tcBorders>
-          <w:left w:val="none"/>
+          <w:left w:val="none" w:color="000000" w:sz="4" w:space="0"/>
           <w:top w:val="single" w:color="000000" w:sz="4" w:space="0" w:themeColor="accent1"/>
-          <w:right w:val="none"/>
-          <w:bottom w:val="none"/>
+          <w:right w:val="none" w:color="000000" w:sz="4" w:space="0"/>
+          <w:bottom w:val="none" w:color="000000" w:sz="4" w:space="0"/>
         </w:tcBorders>
       </w:tcPr>
     </w:tblStylePr>
@@ -10318,9 +10438,9 @@
       </w:rPr>
     </w:tblStylePr>
   </w:style>
-  <w:style w:type="table" w:styleId="146">
+  <w:style w:type="table" w:styleId="769">
     <w:name w:val="List Table 7 Colorful - Accent 2"/>
-    <w:basedOn w:val="605"/>
+    <w:basedOn w:val="816"/>
     <w:uiPriority w:val="99"/>
     <w:pPr>
       <w:spacing w:lineRule="auto" w:line="240" w:after="0"/>
@@ -10368,10 +10488,10 @@
       <w:tcPr>
         <w:shd w:color="FFFFFF"/>
         <w:tcBorders>
-          <w:left w:val="none"/>
-          <w:top w:val="none"/>
+          <w:left w:val="none" w:color="000000" w:sz="4" w:space="0"/>
+          <w:top w:val="none" w:color="000000" w:sz="4" w:space="0"/>
           <w:right w:val="single" w:color="000000" w:sz="4" w:space="0" w:themeColor="accent2" w:themeTint="97"/>
-          <w:bottom w:val="none"/>
+          <w:bottom w:val="none" w:color="000000" w:sz="4" w:space="0"/>
         </w:tcBorders>
       </w:tcPr>
     </w:tblStylePr>
@@ -10385,9 +10505,9 @@
       <w:tcPr>
         <w:shd w:val="clear" w:color="FFFFFF" w:themeColor="light1"/>
         <w:tcBorders>
-          <w:left w:val="none"/>
-          <w:top w:val="none"/>
-          <w:right w:val="none"/>
+          <w:left w:val="none" w:color="000000" w:sz="4" w:space="0"/>
+          <w:top w:val="none" w:color="000000" w:sz="4" w:space="0"/>
+          <w:right w:val="none" w:color="000000" w:sz="4" w:space="0"/>
           <w:bottom w:val="single" w:color="000000" w:sz="4" w:space="0" w:themeColor="accent2" w:themeTint="97"/>
         </w:tcBorders>
       </w:tcPr>
@@ -10403,9 +10523,9 @@
         <w:shd w:color="FFFFFF"/>
         <w:tcBorders>
           <w:left w:val="single" w:color="000000" w:sz="4" w:space="0" w:themeColor="accent2" w:themeTint="97"/>
-          <w:top w:val="none"/>
-          <w:right w:val="none"/>
-          <w:bottom w:val="none"/>
+          <w:top w:val="none" w:color="000000" w:sz="4" w:space="0"/>
+          <w:right w:val="none" w:color="000000" w:sz="4" w:space="0"/>
+          <w:bottom w:val="none" w:color="000000" w:sz="4" w:space="0"/>
         </w:tcBorders>
       </w:tcPr>
     </w:tblStylePr>
@@ -10419,10 +10539,10 @@
       <w:tcPr>
         <w:shd w:val="clear" w:color="FFFFFF" w:themeColor="light1"/>
         <w:tcBorders>
-          <w:left w:val="none"/>
+          <w:left w:val="none" w:color="000000" w:sz="4" w:space="0"/>
           <w:top w:val="single" w:color="000000" w:sz="4" w:space="0" w:themeColor="accent2" w:themeTint="97"/>
-          <w:right w:val="none"/>
-          <w:bottom w:val="none"/>
+          <w:right w:val="none" w:color="000000" w:sz="4" w:space="0"/>
+          <w:bottom w:val="none" w:color="000000" w:sz="4" w:space="0"/>
         </w:tcBorders>
       </w:tcPr>
     </w:tblStylePr>
@@ -10434,9 +10554,9 @@
       </w:rPr>
     </w:tblStylePr>
   </w:style>
-  <w:style w:type="table" w:styleId="147">
+  <w:style w:type="table" w:styleId="770">
     <w:name w:val="List Table 7 Colorful - Accent 3"/>
-    <w:basedOn w:val="605"/>
+    <w:basedOn w:val="816"/>
     <w:uiPriority w:val="99"/>
     <w:pPr>
       <w:spacing w:lineRule="auto" w:line="240" w:after="0"/>
@@ -10484,10 +10604,10 @@
       <w:tcPr>
         <w:shd w:color="FFFFFF"/>
         <w:tcBorders>
-          <w:left w:val="none"/>
-          <w:top w:val="none"/>
+          <w:left w:val="none" w:color="000000" w:sz="4" w:space="0"/>
+          <w:top w:val="none" w:color="000000" w:sz="4" w:space="0"/>
           <w:right w:val="single" w:color="000000" w:sz="4" w:space="0" w:themeColor="accent3" w:themeTint="98"/>
-          <w:bottom w:val="none"/>
+          <w:bottom w:val="none" w:color="000000" w:sz="4" w:space="0"/>
         </w:tcBorders>
       </w:tcPr>
     </w:tblStylePr>
@@ -10501,9 +10621,9 @@
       <w:tcPr>
         <w:shd w:val="clear" w:color="FFFFFF" w:themeColor="light1"/>
         <w:tcBorders>
-          <w:left w:val="none"/>
-          <w:top w:val="none"/>
-          <w:right w:val="none"/>
+          <w:left w:val="none" w:color="000000" w:sz="4" w:space="0"/>
+          <w:top w:val="none" w:color="000000" w:sz="4" w:space="0"/>
+          <w:right w:val="none" w:color="000000" w:sz="4" w:space="0"/>
           <w:bottom w:val="single" w:color="000000" w:sz="4" w:space="0" w:themeColor="accent3" w:themeTint="98"/>
         </w:tcBorders>
       </w:tcPr>
@@ -10519,9 +10639,9 @@
         <w:shd w:color="FFFFFF"/>
         <w:tcBorders>
           <w:left w:val="single" w:color="000000" w:sz="4" w:space="0" w:themeColor="accent3" w:themeTint="98"/>
-          <w:top w:val="none"/>
-          <w:right w:val="none"/>
-          <w:bottom w:val="none"/>
+          <w:top w:val="none" w:color="000000" w:sz="4" w:space="0"/>
+          <w:right w:val="none" w:color="000000" w:sz="4" w:space="0"/>
+          <w:bottom w:val="none" w:color="000000" w:sz="4" w:space="0"/>
         </w:tcBorders>
       </w:tcPr>
     </w:tblStylePr>
@@ -10535,10 +10655,10 @@
       <w:tcPr>
         <w:shd w:val="clear" w:color="FFFFFF" w:themeColor="light1"/>
         <w:tcBorders>
-          <w:left w:val="none"/>
+          <w:left w:val="none" w:color="000000" w:sz="4" w:space="0"/>
           <w:top w:val="single" w:color="000000" w:sz="4" w:space="0" w:themeColor="accent3" w:themeTint="98"/>
-          <w:right w:val="none"/>
-          <w:bottom w:val="none"/>
+          <w:right w:val="none" w:color="000000" w:sz="4" w:space="0"/>
+          <w:bottom w:val="none" w:color="000000" w:sz="4" w:space="0"/>
         </w:tcBorders>
       </w:tcPr>
     </w:tblStylePr>
@@ -10550,9 +10670,9 @@
       </w:rPr>
     </w:tblStylePr>
   </w:style>
-  <w:style w:type="table" w:styleId="148">
+  <w:style w:type="table" w:styleId="771">
     <w:name w:val="List Table 7 Colorful - Accent 4"/>
-    <w:basedOn w:val="605"/>
+    <w:basedOn w:val="816"/>
     <w:uiPriority w:val="99"/>
     <w:pPr>
       <w:spacing w:lineRule="auto" w:line="240" w:after="0"/>
@@ -10600,10 +10720,10 @@
       <w:tcPr>
         <w:shd w:color="FFFFFF"/>
         <w:tcBorders>
-          <w:left w:val="none"/>
-          <w:top w:val="none"/>
+          <w:left w:val="none" w:color="000000" w:sz="4" w:space="0"/>
+          <w:top w:val="none" w:color="000000" w:sz="4" w:space="0"/>
           <w:right w:val="single" w:color="000000" w:sz="4" w:space="0" w:themeColor="accent4" w:themeTint="9A"/>
-          <w:bottom w:val="none"/>
+          <w:bottom w:val="none" w:color="000000" w:sz="4" w:space="0"/>
         </w:tcBorders>
       </w:tcPr>
     </w:tblStylePr>
@@ -10617,9 +10737,9 @@
       <w:tcPr>
         <w:shd w:val="clear" w:color="FFFFFF" w:themeColor="light1"/>
         <w:tcBorders>
-          <w:left w:val="none"/>
-          <w:top w:val="none"/>
-          <w:right w:val="none"/>
+          <w:left w:val="none" w:color="000000" w:sz="4" w:space="0"/>
+          <w:top w:val="none" w:color="000000" w:sz="4" w:space="0"/>
+          <w:right w:val="none" w:color="000000" w:sz="4" w:space="0"/>
           <w:bottom w:val="single" w:color="000000" w:sz="4" w:space="0" w:themeColor="accent4" w:themeTint="9A"/>
         </w:tcBorders>
       </w:tcPr>
@@ -10635,9 +10755,9 @@
         <w:shd w:color="FFFFFF"/>
         <w:tcBorders>
           <w:left w:val="single" w:color="000000" w:sz="4" w:space="0" w:themeColor="accent4" w:themeTint="9A"/>
-          <w:top w:val="none"/>
-          <w:right w:val="none"/>
-          <w:bottom w:val="none"/>
+          <w:top w:val="none" w:color="000000" w:sz="4" w:space="0"/>
+          <w:right w:val="none" w:color="000000" w:sz="4" w:space="0"/>
+          <w:bottom w:val="none" w:color="000000" w:sz="4" w:space="0"/>
         </w:tcBorders>
       </w:tcPr>
     </w:tblStylePr>
@@ -10651,10 +10771,10 @@
       <w:tcPr>
         <w:shd w:val="clear" w:color="FFFFFF" w:themeColor="light1"/>
         <w:tcBorders>
-          <w:left w:val="none"/>
+          <w:left w:val="none" w:color="000000" w:sz="4" w:space="0"/>
           <w:top w:val="single" w:color="000000" w:sz="4" w:space="0" w:themeColor="accent4" w:themeTint="9A"/>
-          <w:right w:val="none"/>
-          <w:bottom w:val="none"/>
+          <w:right w:val="none" w:color="000000" w:sz="4" w:space="0"/>
+          <w:bottom w:val="none" w:color="000000" w:sz="4" w:space="0"/>
         </w:tcBorders>
       </w:tcPr>
     </w:tblStylePr>
@@ -10666,9 +10786,9 @@
       </w:rPr>
     </w:tblStylePr>
   </w:style>
-  <w:style w:type="table" w:styleId="149">
+  <w:style w:type="table" w:styleId="772">
     <w:name w:val="List Table 7 Colorful - Accent 5"/>
-    <w:basedOn w:val="605"/>
+    <w:basedOn w:val="816"/>
     <w:uiPriority w:val="99"/>
     <w:pPr>
       <w:spacing w:lineRule="auto" w:line="240" w:after="0"/>
@@ -10716,10 +10836,10 @@
       <w:tcPr>
         <w:shd w:color="FFFFFF"/>
         <w:tcBorders>
-          <w:left w:val="none"/>
-          <w:top w:val="none"/>
+          <w:left w:val="none" w:color="000000" w:sz="4" w:space="0"/>
+          <w:top w:val="none" w:color="000000" w:sz="4" w:space="0"/>
           <w:right w:val="single" w:color="000000" w:sz="4" w:space="0" w:themeColor="accent5" w:themeTint="9A"/>
-          <w:bottom w:val="none"/>
+          <w:bottom w:val="none" w:color="000000" w:sz="4" w:space="0"/>
         </w:tcBorders>
       </w:tcPr>
     </w:tblStylePr>
@@ -10733,9 +10853,9 @@
       <w:tcPr>
         <w:shd w:val="clear" w:color="FFFFFF" w:themeColor="light1"/>
         <w:tcBorders>
-          <w:left w:val="none"/>
-          <w:top w:val="none"/>
-          <w:right w:val="none"/>
+          <w:left w:val="none" w:color="000000" w:sz="4" w:space="0"/>
+          <w:top w:val="none" w:color="000000" w:sz="4" w:space="0"/>
+          <w:right w:val="none" w:color="000000" w:sz="4" w:space="0"/>
           <w:bottom w:val="single" w:color="000000" w:sz="4" w:space="0" w:themeColor="accent5" w:themeTint="9A"/>
         </w:tcBorders>
       </w:tcPr>
@@ -10751,9 +10871,9 @@
         <w:shd w:color="FFFFFF"/>
         <w:tcBorders>
           <w:left w:val="single" w:color="000000" w:sz="4" w:space="0" w:themeColor="accent5" w:themeTint="9A"/>
-          <w:top w:val="none"/>
-          <w:right w:val="none"/>
-          <w:bottom w:val="none"/>
+          <w:top w:val="none" w:color="000000" w:sz="4" w:space="0"/>
+          <w:right w:val="none" w:color="000000" w:sz="4" w:space="0"/>
+          <w:bottom w:val="none" w:color="000000" w:sz="4" w:space="0"/>
         </w:tcBorders>
       </w:tcPr>
     </w:tblStylePr>
@@ -10767,10 +10887,10 @@
       <w:tcPr>
         <w:shd w:val="clear" w:color="FFFFFF" w:themeColor="light1"/>
         <w:tcBorders>
-          <w:left w:val="none"/>
+          <w:left w:val="none" w:color="000000" w:sz="4" w:space="0"/>
           <w:top w:val="single" w:color="000000" w:sz="4" w:space="0" w:themeColor="accent5" w:themeTint="9A"/>
-          <w:right w:val="none"/>
-          <w:bottom w:val="none"/>
+          <w:right w:val="none" w:color="000000" w:sz="4" w:space="0"/>
+          <w:bottom w:val="none" w:color="000000" w:sz="4" w:space="0"/>
         </w:tcBorders>
       </w:tcPr>
     </w:tblStylePr>
@@ -10782,9 +10902,9 @@
       </w:rPr>
     </w:tblStylePr>
   </w:style>
-  <w:style w:type="table" w:styleId="150">
+  <w:style w:type="table" w:styleId="773">
     <w:name w:val="List Table 7 Colorful - Accent 6"/>
-    <w:basedOn w:val="605"/>
+    <w:basedOn w:val="816"/>
     <w:uiPriority w:val="99"/>
     <w:pPr>
       <w:spacing w:lineRule="auto" w:line="240" w:after="0"/>
@@ -10832,10 +10952,10 @@
       <w:tcPr>
         <w:shd w:color="FFFFFF"/>
         <w:tcBorders>
-          <w:left w:val="none"/>
-          <w:top w:val="none"/>
+          <w:left w:val="none" w:color="000000" w:sz="4" w:space="0"/>
+          <w:top w:val="none" w:color="000000" w:sz="4" w:space="0"/>
           <w:right w:val="single" w:color="000000" w:sz="4" w:space="0" w:themeColor="accent6" w:themeTint="98"/>
-          <w:bottom w:val="none"/>
+          <w:bottom w:val="none" w:color="000000" w:sz="4" w:space="0"/>
         </w:tcBorders>
       </w:tcPr>
     </w:tblStylePr>
@@ -10849,9 +10969,9 @@
       <w:tcPr>
         <w:shd w:val="clear" w:color="FFFFFF" w:themeColor="light1"/>
         <w:tcBorders>
-          <w:left w:val="none"/>
-          <w:top w:val="none"/>
-          <w:right w:val="none"/>
+          <w:left w:val="none" w:color="000000" w:sz="4" w:space="0"/>
+          <w:top w:val="none" w:color="000000" w:sz="4" w:space="0"/>
+          <w:right w:val="none" w:color="000000" w:sz="4" w:space="0"/>
           <w:bottom w:val="single" w:color="000000" w:sz="4" w:space="0" w:themeColor="accent6" w:themeTint="98"/>
         </w:tcBorders>
       </w:tcPr>
@@ -10867,9 +10987,9 @@
         <w:shd w:color="FFFFFF"/>
         <w:tcBorders>
           <w:left w:val="single" w:color="000000" w:sz="4" w:space="0" w:themeColor="accent6" w:themeTint="98"/>
-          <w:top w:val="none"/>
-          <w:right w:val="none"/>
-          <w:bottom w:val="none"/>
+          <w:top w:val="none" w:color="000000" w:sz="4" w:space="0"/>
+          <w:right w:val="none" w:color="000000" w:sz="4" w:space="0"/>
+          <w:bottom w:val="none" w:color="000000" w:sz="4" w:space="0"/>
         </w:tcBorders>
       </w:tcPr>
     </w:tblStylePr>
@@ -10883,10 +11003,10 @@
       <w:tcPr>
         <w:shd w:val="clear" w:color="FFFFFF" w:themeColor="light1"/>
         <w:tcBorders>
-          <w:left w:val="none"/>
+          <w:left w:val="none" w:color="000000" w:sz="4" w:space="0"/>
           <w:top w:val="single" w:color="000000" w:sz="4" w:space="0" w:themeColor="accent6" w:themeTint="98"/>
-          <w:right w:val="none"/>
-          <w:bottom w:val="none"/>
+          <w:right w:val="none" w:color="000000" w:sz="4" w:space="0"/>
+          <w:bottom w:val="none" w:color="000000" w:sz="4" w:space="0"/>
         </w:tcBorders>
       </w:tcPr>
     </w:tblStylePr>
@@ -10898,9 +11018,9 @@
       </w:rPr>
     </w:tblStylePr>
   </w:style>
-  <w:style w:type="table" w:styleId="151">
+  <w:style w:type="table" w:styleId="774">
     <w:name w:val="Lined - Accent"/>
-    <w:basedOn w:val="605"/>
+    <w:basedOn w:val="816"/>
     <w:uiPriority w:val="99"/>
     <w:rPr>
       <w:color w:val="404040"/>
@@ -10988,9 +11108,9 @@
       </w:tcPr>
     </w:tblStylePr>
   </w:style>
-  <w:style w:type="table" w:styleId="152">
+  <w:style w:type="table" w:styleId="775">
     <w:name w:val="Lined - Accent 1"/>
-    <w:basedOn w:val="605"/>
+    <w:basedOn w:val="816"/>
     <w:uiPriority w:val="99"/>
     <w:rPr>
       <w:color w:val="404040"/>
@@ -11078,9 +11198,9 @@
       </w:tcPr>
     </w:tblStylePr>
   </w:style>
-  <w:style w:type="table" w:styleId="153">
+  <w:style w:type="table" w:styleId="776">
     <w:name w:val="Lined - Accent 2"/>
-    <w:basedOn w:val="605"/>
+    <w:basedOn w:val="816"/>
     <w:uiPriority w:val="99"/>
     <w:rPr>
       <w:color w:val="404040"/>
@@ -11168,9 +11288,9 @@
       </w:tcPr>
     </w:tblStylePr>
   </w:style>
-  <w:style w:type="table" w:styleId="154">
+  <w:style w:type="table" w:styleId="777">
     <w:name w:val="Lined - Accent 3"/>
-    <w:basedOn w:val="605"/>
+    <w:basedOn w:val="816"/>
     <w:uiPriority w:val="99"/>
     <w:rPr>
       <w:color w:val="404040"/>
@@ -11258,9 +11378,9 @@
       </w:tcPr>
     </w:tblStylePr>
   </w:style>
-  <w:style w:type="table" w:styleId="155">
+  <w:style w:type="table" w:styleId="778">
     <w:name w:val="Lined - Accent 4"/>
-    <w:basedOn w:val="605"/>
+    <w:basedOn w:val="816"/>
     <w:uiPriority w:val="99"/>
     <w:rPr>
       <w:color w:val="404040"/>
@@ -11348,9 +11468,9 @@
       </w:tcPr>
     </w:tblStylePr>
   </w:style>
-  <w:style w:type="table" w:styleId="156">
+  <w:style w:type="table" w:styleId="779">
     <w:name w:val="Lined - Accent 5"/>
-    <w:basedOn w:val="605"/>
+    <w:basedOn w:val="816"/>
     <w:uiPriority w:val="99"/>
     <w:rPr>
       <w:color w:val="404040"/>
@@ -11438,9 +11558,9 @@
       </w:tcPr>
     </w:tblStylePr>
   </w:style>
-  <w:style w:type="table" w:styleId="157">
+  <w:style w:type="table" w:styleId="780">
     <w:name w:val="Lined - Accent 6"/>
-    <w:basedOn w:val="605"/>
+    <w:basedOn w:val="816"/>
     <w:uiPriority w:val="99"/>
     <w:rPr>
       <w:color w:val="404040"/>
@@ -11528,9 +11648,9 @@
       </w:tcPr>
     </w:tblStylePr>
   </w:style>
-  <w:style w:type="table" w:styleId="158">
+  <w:style w:type="table" w:styleId="781">
     <w:name w:val="Bordered &amp; Lined - Accent"/>
-    <w:basedOn w:val="605"/>
+    <w:basedOn w:val="816"/>
     <w:uiPriority w:val="99"/>
     <w:rPr>
       <w:color w:val="404040"/>
@@ -11626,9 +11746,9 @@
       </w:tcPr>
     </w:tblStylePr>
   </w:style>
-  <w:style w:type="table" w:styleId="159">
+  <w:style w:type="table" w:styleId="782">
     <w:name w:val="Bordered &amp; Lined - Accent 1"/>
-    <w:basedOn w:val="605"/>
+    <w:basedOn w:val="816"/>
     <w:uiPriority w:val="99"/>
     <w:rPr>
       <w:color w:val="404040"/>
@@ -11724,9 +11844,9 @@
       </w:tcPr>
     </w:tblStylePr>
   </w:style>
-  <w:style w:type="table" w:styleId="160">
+  <w:style w:type="table" w:styleId="783">
     <w:name w:val="Bordered &amp; Lined - Accent 2"/>
-    <w:basedOn w:val="605"/>
+    <w:basedOn w:val="816"/>
     <w:uiPriority w:val="99"/>
     <w:rPr>
       <w:color w:val="404040"/>
@@ -11822,9 +11942,9 @@
       </w:tcPr>
     </w:tblStylePr>
   </w:style>
-  <w:style w:type="table" w:styleId="161">
+  <w:style w:type="table" w:styleId="784">
     <w:name w:val="Bordered &amp; Lined - Accent 3"/>
-    <w:basedOn w:val="605"/>
+    <w:basedOn w:val="816"/>
     <w:uiPriority w:val="99"/>
     <w:rPr>
       <w:color w:val="404040"/>
@@ -11920,9 +12040,9 @@
       </w:tcPr>
     </w:tblStylePr>
   </w:style>
-  <w:style w:type="table" w:styleId="162">
+  <w:style w:type="table" w:styleId="785">
     <w:name w:val="Bordered &amp; Lined - Accent 4"/>
-    <w:basedOn w:val="605"/>
+    <w:basedOn w:val="816"/>
     <w:uiPriority w:val="99"/>
     <w:rPr>
       <w:color w:val="404040"/>
@@ -12018,9 +12138,9 @@
       </w:tcPr>
     </w:tblStylePr>
   </w:style>
-  <w:style w:type="table" w:styleId="163">
+  <w:style w:type="table" w:styleId="786">
     <w:name w:val="Bordered &amp; Lined - Accent 5"/>
-    <w:basedOn w:val="605"/>
+    <w:basedOn w:val="816"/>
     <w:uiPriority w:val="99"/>
     <w:rPr>
       <w:color w:val="404040"/>
@@ -12116,9 +12236,9 @@
       </w:tcPr>
     </w:tblStylePr>
   </w:style>
-  <w:style w:type="table" w:styleId="164">
+  <w:style w:type="table" w:styleId="787">
     <w:name w:val="Bordered &amp; Lined - Accent 6"/>
-    <w:basedOn w:val="605"/>
+    <w:basedOn w:val="816"/>
     <w:uiPriority w:val="99"/>
     <w:rPr>
       <w:color w:val="404040"/>
@@ -12214,9 +12334,9 @@
       </w:tcPr>
     </w:tblStylePr>
   </w:style>
-  <w:style w:type="table" w:styleId="165">
+  <w:style w:type="table" w:styleId="788">
     <w:name w:val="Bordered"/>
-    <w:basedOn w:val="605"/>
+    <w:basedOn w:val="816"/>
     <w:uiPriority w:val="99"/>
     <w:pPr>
       <w:spacing w:lineRule="auto" w:line="240" w:after="0"/>
@@ -12293,9 +12413,9 @@
       </w:tcPr>
     </w:tblStylePr>
   </w:style>
-  <w:style w:type="table" w:styleId="166">
+  <w:style w:type="table" w:styleId="789">
     <w:name w:val="Bordered - Accent 1"/>
-    <w:basedOn w:val="605"/>
+    <w:basedOn w:val="816"/>
     <w:uiPriority w:val="99"/>
     <w:pPr>
       <w:spacing w:lineRule="auto" w:line="240" w:after="0"/>
@@ -12372,9 +12492,9 @@
       </w:tcPr>
     </w:tblStylePr>
   </w:style>
-  <w:style w:type="table" w:styleId="167">
+  <w:style w:type="table" w:styleId="790">
     <w:name w:val="Bordered - Accent 2"/>
-    <w:basedOn w:val="605"/>
+    <w:basedOn w:val="816"/>
     <w:uiPriority w:val="99"/>
     <w:pPr>
       <w:spacing w:lineRule="auto" w:line="240" w:after="0"/>
@@ -12451,9 +12571,9 @@
       </w:tcPr>
     </w:tblStylePr>
   </w:style>
-  <w:style w:type="table" w:styleId="168">
+  <w:style w:type="table" w:styleId="791">
     <w:name w:val="Bordered - Accent 3"/>
-    <w:basedOn w:val="605"/>
+    <w:basedOn w:val="816"/>
     <w:uiPriority w:val="99"/>
     <w:pPr>
       <w:spacing w:lineRule="auto" w:line="240" w:after="0"/>
@@ -12530,9 +12650,9 @@
       </w:tcPr>
     </w:tblStylePr>
   </w:style>
-  <w:style w:type="table" w:styleId="169">
+  <w:style w:type="table" w:styleId="792">
     <w:name w:val="Bordered - Accent 4"/>
-    <w:basedOn w:val="605"/>
+    <w:basedOn w:val="816"/>
     <w:uiPriority w:val="99"/>
     <w:pPr>
       <w:spacing w:lineRule="auto" w:line="240" w:after="0"/>
@@ -12609,9 +12729,9 @@
       </w:tcPr>
     </w:tblStylePr>
   </w:style>
-  <w:style w:type="table" w:styleId="170">
+  <w:style w:type="table" w:styleId="793">
     <w:name w:val="Bordered - Accent 5"/>
-    <w:basedOn w:val="605"/>
+    <w:basedOn w:val="816"/>
     <w:uiPriority w:val="99"/>
     <w:pPr>
       <w:spacing w:lineRule="auto" w:line="240" w:after="0"/>
@@ -12688,9 +12808,9 @@
       </w:tcPr>
     </w:tblStylePr>
   </w:style>
-  <w:style w:type="table" w:styleId="171">
+  <w:style w:type="table" w:styleId="794">
     <w:name w:val="Bordered - Accent 6"/>
-    <w:basedOn w:val="605"/>
+    <w:basedOn w:val="816"/>
     <w:uiPriority w:val="99"/>
     <w:pPr>
       <w:spacing w:lineRule="auto" w:line="240" w:after="0"/>
@@ -12767,7 +12887,7 @@
       </w:tcPr>
     </w:tblStylePr>
   </w:style>
-  <w:style w:type="character" w:styleId="172">
+  <w:style w:type="character" w:styleId="795">
     <w:name w:val="Hyperlink"/>
     <w:uiPriority w:val="99"/>
     <w:unhideWhenUsed/>
@@ -12776,10 +12896,10 @@
       <w:u w:val="single"/>
     </w:rPr>
   </w:style>
-  <w:style w:type="paragraph" w:styleId="173">
+  <w:style w:type="paragraph" w:styleId="796">
     <w:name w:val="footnote text"/>
-    <w:basedOn w:val="602"/>
-    <w:link w:val="174"/>
+    <w:basedOn w:val="813"/>
+    <w:link w:val="797"/>
     <w:uiPriority w:val="99"/>
     <w:semiHidden/>
     <w:unhideWhenUsed/>
@@ -12790,27 +12910,27 @@
       <w:spacing w:lineRule="auto" w:line="240" w:after="40"/>
     </w:pPr>
   </w:style>
-  <w:style w:type="character" w:styleId="174">
+  <w:style w:type="character" w:styleId="797">
     <w:name w:val="Footnote Text Char"/>
-    <w:link w:val="173"/>
+    <w:link w:val="796"/>
     <w:uiPriority w:val="99"/>
     <w:rPr>
       <w:sz w:val="18"/>
     </w:rPr>
   </w:style>
-  <w:style w:type="character" w:styleId="175">
+  <w:style w:type="character" w:styleId="798">
     <w:name w:val="footnote reference"/>
-    <w:basedOn w:val="604"/>
+    <w:basedOn w:val="815"/>
     <w:uiPriority w:val="99"/>
     <w:unhideWhenUsed/>
     <w:rPr>
       <w:vertAlign w:val="superscript"/>
     </w:rPr>
   </w:style>
-  <w:style w:type="paragraph" w:styleId="176">
+  <w:style w:type="paragraph" w:styleId="799">
     <w:name w:val="endnote text"/>
-    <w:basedOn w:val="602"/>
-    <w:link w:val="177"/>
+    <w:basedOn w:val="813"/>
+    <w:link w:val="800"/>
     <w:uiPriority w:val="99"/>
     <w:semiHidden/>
     <w:unhideWhenUsed/>
@@ -12821,17 +12941,17 @@
       <w:spacing w:lineRule="auto" w:line="240" w:after="0"/>
     </w:pPr>
   </w:style>
-  <w:style w:type="character" w:styleId="177">
+  <w:style w:type="character" w:styleId="800">
     <w:name w:val="Endnote Text Char"/>
-    <w:link w:val="176"/>
+    <w:link w:val="799"/>
     <w:uiPriority w:val="99"/>
     <w:rPr>
       <w:sz w:val="20"/>
     </w:rPr>
   </w:style>
-  <w:style w:type="character" w:styleId="178">
+  <w:style w:type="character" w:styleId="801">
     <w:name w:val="endnote reference"/>
-    <w:basedOn w:val="604"/>
+    <w:basedOn w:val="815"/>
     <w:uiPriority w:val="99"/>
     <w:semiHidden/>
     <w:unhideWhenUsed/>
@@ -12839,10 +12959,10 @@
       <w:vertAlign w:val="superscript"/>
     </w:rPr>
   </w:style>
-  <w:style w:type="paragraph" w:styleId="179">
+  <w:style w:type="paragraph" w:styleId="802">
     <w:name w:val="toc 1"/>
-    <w:basedOn w:val="602"/>
-    <w:next w:val="602"/>
+    <w:basedOn w:val="813"/>
+    <w:next w:val="813"/>
     <w:uiPriority w:val="39"/>
     <w:unhideWhenUsed/>
     <w:pPr>
@@ -12850,10 +12970,10 @@
       <w:spacing w:after="57"/>
     </w:pPr>
   </w:style>
-  <w:style w:type="paragraph" w:styleId="180">
+  <w:style w:type="paragraph" w:styleId="803">
     <w:name w:val="toc 2"/>
-    <w:basedOn w:val="602"/>
-    <w:next w:val="602"/>
+    <w:basedOn w:val="813"/>
+    <w:next w:val="813"/>
     <w:uiPriority w:val="39"/>
     <w:unhideWhenUsed/>
     <w:pPr>
@@ -12861,10 +12981,10 @@
       <w:spacing w:after="57"/>
     </w:pPr>
   </w:style>
-  <w:style w:type="paragraph" w:styleId="181">
+  <w:style w:type="paragraph" w:styleId="804">
     <w:name w:val="toc 3"/>
-    <w:basedOn w:val="602"/>
-    <w:next w:val="602"/>
+    <w:basedOn w:val="813"/>
+    <w:next w:val="813"/>
     <w:uiPriority w:val="39"/>
     <w:unhideWhenUsed/>
     <w:pPr>
@@ -12872,10 +12992,10 @@
       <w:spacing w:after="57"/>
     </w:pPr>
   </w:style>
-  <w:style w:type="paragraph" w:styleId="182">
+  <w:style w:type="paragraph" w:styleId="805">
     <w:name w:val="toc 4"/>
-    <w:basedOn w:val="602"/>
-    <w:next w:val="602"/>
+    <w:basedOn w:val="813"/>
+    <w:next w:val="813"/>
     <w:uiPriority w:val="39"/>
     <w:unhideWhenUsed/>
     <w:pPr>
@@ -12883,10 +13003,10 @@
       <w:spacing w:after="57"/>
     </w:pPr>
   </w:style>
-  <w:style w:type="paragraph" w:styleId="183">
+  <w:style w:type="paragraph" w:styleId="806">
     <w:name w:val="toc 5"/>
-    <w:basedOn w:val="602"/>
-    <w:next w:val="602"/>
+    <w:basedOn w:val="813"/>
+    <w:next w:val="813"/>
     <w:uiPriority w:val="39"/>
     <w:unhideWhenUsed/>
     <w:pPr>
@@ -12894,10 +13014,10 @@
       <w:spacing w:after="57"/>
     </w:pPr>
   </w:style>
-  <w:style w:type="paragraph" w:styleId="184">
+  <w:style w:type="paragraph" w:styleId="807">
     <w:name w:val="toc 6"/>
-    <w:basedOn w:val="602"/>
-    <w:next w:val="602"/>
+    <w:basedOn w:val="813"/>
+    <w:next w:val="813"/>
     <w:uiPriority w:val="39"/>
     <w:unhideWhenUsed/>
     <w:pPr>
@@ -12905,10 +13025,10 @@
       <w:spacing w:after="57"/>
     </w:pPr>
   </w:style>
-  <w:style w:type="paragraph" w:styleId="185">
+  <w:style w:type="paragraph" w:styleId="808">
     <w:name w:val="toc 7"/>
-    <w:basedOn w:val="602"/>
-    <w:next w:val="602"/>
+    <w:basedOn w:val="813"/>
+    <w:next w:val="813"/>
     <w:uiPriority w:val="39"/>
     <w:unhideWhenUsed/>
     <w:pPr>
@@ -12916,10 +13036,10 @@
       <w:spacing w:after="57"/>
     </w:pPr>
   </w:style>
-  <w:style w:type="paragraph" w:styleId="186">
+  <w:style w:type="paragraph" w:styleId="809">
     <w:name w:val="toc 8"/>
-    <w:basedOn w:val="602"/>
-    <w:next w:val="602"/>
+    <w:basedOn w:val="813"/>
+    <w:next w:val="813"/>
     <w:uiPriority w:val="39"/>
     <w:unhideWhenUsed/>
     <w:pPr>
@@ -12927,10 +13047,10 @@
       <w:spacing w:after="57"/>
     </w:pPr>
   </w:style>
-  <w:style w:type="paragraph" w:styleId="187">
+  <w:style w:type="paragraph" w:styleId="810">
     <w:name w:val="toc 9"/>
-    <w:basedOn w:val="602"/>
-    <w:next w:val="602"/>
+    <w:basedOn w:val="813"/>
+    <w:next w:val="813"/>
     <w:uiPriority w:val="39"/>
     <w:unhideWhenUsed/>
     <w:pPr>
@@ -12938,22 +13058,22 @@
       <w:spacing w:after="57"/>
     </w:pPr>
   </w:style>
-  <w:style w:type="paragraph" w:styleId="188">
+  <w:style w:type="paragraph" w:styleId="811">
     <w:name w:val="TOC Heading"/>
     <w:uiPriority w:val="39"/>
     <w:unhideWhenUsed/>
   </w:style>
-  <w:style w:type="paragraph" w:styleId="189">
+  <w:style w:type="paragraph" w:styleId="812">
     <w:name w:val="table of figures"/>
-    <w:basedOn w:val="602"/>
-    <w:next w:val="602"/>
+    <w:basedOn w:val="813"/>
+    <w:next w:val="813"/>
     <w:uiPriority w:val="99"/>
     <w:unhideWhenUsed/>
     <w:pPr>
       <w:spacing w:after="0" w:afterAutospacing="0"/>
     </w:pPr>
   </w:style>
-  <w:style w:type="paragraph" w:styleId="602" w:default="1">
+  <w:style w:type="paragraph" w:styleId="813" w:default="1">
     <w:name w:val="Normal"/>
     <w:qFormat/>
     <w:rPr>
@@ -12961,11 +13081,11 @@
       <w:lang w:eastAsia="fr-FR"/>
     </w:rPr>
   </w:style>
-  <w:style w:type="paragraph" w:styleId="603">
+  <w:style w:type="paragraph" w:styleId="814">
     <w:name w:val="Heading 1"/>
-    <w:basedOn w:val="602"/>
-    <w:next w:val="602"/>
-    <w:link w:val="607"/>
+    <w:basedOn w:val="813"/>
+    <w:next w:val="813"/>
+    <w:link w:val="818"/>
     <w:qFormat/>
     <w:uiPriority w:val="9"/>
     <w:rPr>
@@ -12982,13 +13102,13 @@
       <w:outlineLvl w:val="0"/>
     </w:pPr>
   </w:style>
-  <w:style w:type="character" w:styleId="604" w:default="1">
+  <w:style w:type="character" w:styleId="815" w:default="1">
     <w:name w:val="Default Paragraph Font"/>
     <w:uiPriority w:val="1"/>
     <w:semiHidden/>
     <w:unhideWhenUsed/>
   </w:style>
-  <w:style w:type="table" w:styleId="605" w:default="1">
+  <w:style w:type="table" w:styleId="816" w:default="1">
     <w:name w:val="Normal Table"/>
     <w:uiPriority w:val="99"/>
     <w:semiHidden/>
@@ -13003,16 +13123,16 @@
       </w:tblCellMar>
     </w:tblPr>
   </w:style>
-  <w:style w:type="numbering" w:styleId="606" w:default="1">
+  <w:style w:type="numbering" w:styleId="817" w:default="1">
     <w:name w:val="No List"/>
     <w:uiPriority w:val="99"/>
     <w:semiHidden/>
     <w:unhideWhenUsed/>
   </w:style>
-  <w:style w:type="character" w:styleId="607" w:customStyle="1">
+  <w:style w:type="character" w:styleId="818" w:customStyle="1">
     <w:name w:val="Titre 1 Car"/>
-    <w:basedOn w:val="604"/>
-    <w:link w:val="603"/>
+    <w:basedOn w:val="815"/>
+    <w:link w:val="814"/>
     <w:uiPriority w:val="9"/>
     <w:rPr>
       <w:rFonts w:asciiTheme="majorHAnsi" w:hAnsiTheme="majorHAnsi" w:eastAsiaTheme="majorEastAsia" w:cstheme="majorBidi"/>
@@ -13022,11 +13142,11 @@
       <w:szCs w:val="32"/>
     </w:rPr>
   </w:style>
-  <w:style w:type="paragraph" w:styleId="608">
+  <w:style w:type="paragraph" w:styleId="819">
     <w:name w:val="Title"/>
-    <w:basedOn w:val="602"/>
-    <w:next w:val="602"/>
-    <w:link w:val="609"/>
+    <w:basedOn w:val="813"/>
+    <w:next w:val="813"/>
+    <w:link w:val="820"/>
     <w:qFormat/>
     <w:uiPriority w:val="10"/>
     <w:rPr>
@@ -13039,10 +13159,10 @@
       <w:contextualSpacing w:val="true"/>
     </w:pPr>
   </w:style>
-  <w:style w:type="character" w:styleId="609" w:customStyle="1">
+  <w:style w:type="character" w:styleId="820" w:customStyle="1">
     <w:name w:val="Titre Car"/>
-    <w:basedOn w:val="604"/>
-    <w:link w:val="608"/>
+    <w:basedOn w:val="815"/>
+    <w:link w:val="819"/>
     <w:uiPriority w:val="10"/>
     <w:rPr>
       <w:rFonts w:asciiTheme="majorHAnsi" w:hAnsiTheme="majorHAnsi" w:eastAsiaTheme="majorEastAsia" w:cstheme="majorBidi"/>
@@ -13051,9 +13171,9 @@
       <w:szCs w:val="56"/>
     </w:rPr>
   </w:style>
-  <w:style w:type="paragraph" w:styleId="610">
+  <w:style w:type="paragraph" w:styleId="821">
     <w:name w:val="List Paragraph"/>
-    <w:basedOn w:val="602"/>
+    <w:basedOn w:val="813"/>
     <w:qFormat/>
     <w:uiPriority w:val="34"/>
     <w:pPr>
@@ -13061,9 +13181,9 @@
       <w:ind w:left="720"/>
     </w:pPr>
   </w:style>
-  <w:style w:type="paragraph" w:styleId="611">
+  <w:style w:type="paragraph" w:styleId="822">
     <w:name w:val="Normal (Web)"/>
-    <w:basedOn w:val="602"/>
+    <w:basedOn w:val="813"/>
     <w:uiPriority w:val="99"/>
     <w:semiHidden/>
     <w:unhideWhenUsed/>
@@ -13071,9 +13191,9 @@
       <w:spacing w:after="100" w:afterAutospacing="1" w:before="100" w:beforeAutospacing="1"/>
     </w:pPr>
   </w:style>
-  <w:style w:type="character" w:styleId="612" w:customStyle="1">
+  <w:style w:type="character" w:styleId="823" w:customStyle="1">
     <w:name w:val="ng-star-inserted"/>
-    <w:basedOn w:val="604"/>
+    <w:basedOn w:val="815"/>
   </w:style>
 </w:styles>
 </file>

</xml_diff>

<commit_message>
fix(frontend): fix sorting of ids
</commit_message>
<xml_diff>
--- a/packages/backend/src/_static/custom-docs/courrier_radiation.template.docx
+++ b/packages/backend/src/_static/custom-docs/courrier_radiation.template.docx
@@ -160,7 +160,27 @@
           <w:sz w:val="22"/>
           <w:szCs w:val="22"/>
         </w:rPr>
-        <w:t>Objet : Résiliation de l’élection de domicile</w:t>
+        <w:t>Objet</w:t>
+      </w:r>
+      <w:r>
+        <w:rPr>
+          <w:rFonts w:asciiTheme="minorHAnsi" w:hAnsiTheme="minorHAnsi" w:cstheme="minorHAnsi"/>
+          <w:b/>
+          <w:bCs/>
+          <w:sz w:val="22"/>
+          <w:szCs w:val="22"/>
+        </w:rPr>
+        <w:t xml:space="preserve"> : </w:t>
+      </w:r>
+      <w:r>
+        <w:rPr>
+          <w:rFonts w:asciiTheme="minorHAnsi" w:hAnsiTheme="minorHAnsi" w:cstheme="minorHAnsi"/>
+          <w:b/>
+          <w:bCs/>
+          <w:sz w:val="22"/>
+          <w:szCs w:val="22"/>
+        </w:rPr>
+        <w:t>Résiliation de l’élection de domicile</w:t>
       </w:r>
     </w:p>
     <w:p>
@@ -282,7 +302,7 @@
           <w:sz w:val="22"/>
           <w:szCs w:val="22"/>
         </w:rPr>
-        <w:t xml:space="preserve">met fin à votre élection de domicile à compter de ce jour pour la raison suivante : </w:t>
+        <w:t>met fin à votre élection de domicile à compter de ce jour pour la raison suivante :</w:t>
       </w:r>
     </w:p>
     <w:p>
@@ -399,7 +419,15 @@
           <w:sz w:val="22"/>
           <w:szCs w:val="22"/>
         </w:rPr>
-        <w:t>Nous vous informons que vous pouvez présenter un recours gracieux à l’encontre de cette décision dans les deux mois de sa notification, en adressant votre demande à l’adresse suivante :</w:t>
+        <w:t xml:space="preserve">Nous vous informons que vous pouvez présenter un recours gracieux à l’encontre de cette décision dans les deux mois de sa notification, en adressant votre demande à l’adresse </w:t>
+      </w:r>
+      <w:r>
+        <w:rPr>
+          <w:rFonts w:asciiTheme="minorHAnsi" w:hAnsiTheme="minorHAnsi" w:cstheme="minorHAnsi"/>
+          <w:sz w:val="22"/>
+          <w:szCs w:val="22"/>
+        </w:rPr>
+        <w:t>suivante :</w:t>
       </w:r>
     </w:p>
     <w:p>

</xml_diff>